<commit_message>
LAPR5-170 #three #implementation SGRAI Report
</commit_message>
<xml_diff>
--- a/doc/Sprint D/Sgrai/relatorioSgrai.docx
+++ b/doc/Sprint D/Sgrai/relatorioSgrai.docx
@@ -337,7 +337,7 @@
                             <w:txbxContent>
                               <w:p>
                                 <w:pPr>
-                                  <w:pStyle w:val="SemEspaamento"/>
+                                  <w:pStyle w:val="NoSpacing"/>
                                   <w:jc w:val="right"/>
                                   <w:rPr>
                                     <w:color w:val="4472C4" w:themeColor="accent1"/>
@@ -364,7 +364,7 @@
                               </w:p>
                               <w:p>
                                 <w:pPr>
-                                  <w:pStyle w:val="SemEspaamento"/>
+                                  <w:pStyle w:val="NoSpacing"/>
                                   <w:jc w:val="right"/>
                                   <w:rPr>
                                     <w:sz w:val="32"/>
@@ -382,7 +382,7 @@
                               </w:p>
                               <w:p>
                                 <w:pPr>
-                                  <w:pStyle w:val="SemEspaamento"/>
+                                  <w:pStyle w:val="NoSpacing"/>
                                   <w:jc w:val="center"/>
                                   <w:rPr>
                                     <w:color w:val="595959" w:themeColor="text1" w:themeTint="A6"/>
@@ -1066,7 +1066,7 @@
     </w:p>
     <w:p>
       <w:pPr>
-        <w:pStyle w:val="Ttulo1"/>
+        <w:pStyle w:val="Heading1"/>
       </w:pPr>
       <w:r>
         <w:lastRenderedPageBreak/>
@@ -1102,7 +1102,7 @@
         <w:proofErr w:type="spellStart"/>
         <w:r>
           <w:rPr>
-            <w:rStyle w:val="Hiperligao"/>
+            <w:rStyle w:val="Hyperlink"/>
             <w:rFonts w:ascii="Arial" w:hAnsi="Arial" w:cs="Arial"/>
             <w:color w:val="auto"/>
             <w:sz w:val="24"/>
@@ -1114,7 +1114,7 @@
         <w:proofErr w:type="spellEnd"/>
         <w:r>
           <w:rPr>
-            <w:rStyle w:val="Hiperligao"/>
+            <w:rStyle w:val="Hyperlink"/>
             <w:rFonts w:ascii="Arial" w:hAnsi="Arial" w:cs="Arial"/>
             <w:color w:val="auto"/>
             <w:sz w:val="24"/>
@@ -1126,7 +1126,7 @@
         <w:proofErr w:type="spellStart"/>
         <w:r>
           <w:rPr>
-            <w:rStyle w:val="Hiperligao"/>
+            <w:rStyle w:val="Hyperlink"/>
             <w:rFonts w:ascii="Arial" w:hAnsi="Arial" w:cs="Arial"/>
             <w:color w:val="auto"/>
             <w:sz w:val="24"/>
@@ -1138,7 +1138,7 @@
         <w:proofErr w:type="spellEnd"/>
         <w:r>
           <w:rPr>
-            <w:rStyle w:val="Hiperligao"/>
+            <w:rStyle w:val="Hyperlink"/>
             <w:rFonts w:ascii="Arial" w:hAnsi="Arial" w:cs="Arial"/>
             <w:color w:val="auto"/>
             <w:sz w:val="24"/>
@@ -1150,7 +1150,7 @@
         <w:proofErr w:type="spellStart"/>
         <w:r>
           <w:rPr>
-            <w:rStyle w:val="Hiperligao"/>
+            <w:rStyle w:val="Hyperlink"/>
             <w:rFonts w:ascii="Arial" w:hAnsi="Arial" w:cs="Arial"/>
             <w:color w:val="auto"/>
             <w:sz w:val="24"/>
@@ -1162,7 +1162,7 @@
         <w:proofErr w:type="spellEnd"/>
         <w:r>
           <w:rPr>
-            <w:rStyle w:val="Hiperligao"/>
+            <w:rStyle w:val="Hyperlink"/>
             <w:rFonts w:ascii="Arial" w:hAnsi="Arial" w:cs="Arial"/>
             <w:color w:val="auto"/>
             <w:sz w:val="24"/>
@@ -1174,7 +1174,7 @@
         <w:proofErr w:type="spellStart"/>
         <w:r>
           <w:rPr>
-            <w:rStyle w:val="Hiperligao"/>
+            <w:rStyle w:val="Hyperlink"/>
             <w:rFonts w:ascii="Arial" w:hAnsi="Arial" w:cs="Arial"/>
             <w:color w:val="auto"/>
             <w:sz w:val="24"/>
@@ -1327,7 +1327,7 @@
     </w:p>
     <w:p>
       <w:pPr>
-        <w:pStyle w:val="Ttulo1"/>
+        <w:pStyle w:val="Heading1"/>
       </w:pPr>
       <w:r>
         <w:t>Sprint B – Representação gráfica em 2D</w:t>
@@ -1335,7 +1335,7 @@
     </w:p>
     <w:p>
       <w:pPr>
-        <w:pStyle w:val="PargrafodaLista"/>
+        <w:pStyle w:val="ListParagraph"/>
         <w:numPr>
           <w:ilvl w:val="0"/>
           <w:numId w:val="9"/>
@@ -1447,7 +1447,7 @@
     </w:p>
     <w:p>
       <w:pPr>
-        <w:pStyle w:val="PargrafodaLista"/>
+        <w:pStyle w:val="ListParagraph"/>
         <w:numPr>
           <w:ilvl w:val="0"/>
           <w:numId w:val="9"/>
@@ -1549,7 +1549,7 @@
     </w:p>
     <w:p>
       <w:pPr>
-        <w:pStyle w:val="PargrafodaLista"/>
+        <w:pStyle w:val="ListParagraph"/>
         <w:numPr>
           <w:ilvl w:val="0"/>
           <w:numId w:val="9"/>
@@ -1589,7 +1589,7 @@
     </w:p>
     <w:p>
       <w:pPr>
-        <w:pStyle w:val="Ttulo1"/>
+        <w:pStyle w:val="Heading1"/>
       </w:pPr>
       <w:r>
         <w:t>Sprint C – Representação gráfica em 3D</w:t>
@@ -1597,7 +1597,7 @@
     </w:p>
     <w:p>
       <w:pPr>
-        <w:pStyle w:val="PargrafodaLista"/>
+        <w:pStyle w:val="ListParagraph"/>
         <w:numPr>
           <w:ilvl w:val="0"/>
           <w:numId w:val="12"/>
@@ -1713,15 +1713,7 @@
           <w:sz w:val="24"/>
           <w:szCs w:val="24"/>
         </w:rPr>
-        <w:t>, para o caso das ligações;</w:t>
-      </w:r>
-      <w:r>
-        <w:rPr>
-          <w:rFonts w:cstheme="minorHAnsi"/>
-          <w:sz w:val="24"/>
-          <w:szCs w:val="24"/>
-        </w:rPr>
-        <w:t xml:space="preserve"> na camara principal recorremos a </w:t>
+        <w:t xml:space="preserve">, para o caso das ligações; na camara principal recorremos a </w:t>
       </w:r>
       <w:proofErr w:type="spellStart"/>
       <w:r>
@@ -1736,7 +1728,7 @@
     </w:p>
     <w:p>
       <w:pPr>
-        <w:pStyle w:val="PargrafodaLista"/>
+        <w:pStyle w:val="ListParagraph"/>
         <w:numPr>
           <w:ilvl w:val="0"/>
           <w:numId w:val="12"/>
@@ -1831,41 +1823,327 @@
     </w:p>
     <w:p>
       <w:pPr>
-        <w:pStyle w:val="PargrafodaLista"/>
+        <w:pStyle w:val="ListParagraph"/>
         <w:numPr>
           <w:ilvl w:val="0"/>
           <w:numId w:val="12"/>
         </w:numPr>
-        <w:spacing w:line="256" w:lineRule="auto"/>
-        <w:jc w:val="both"/>
-        <w:rPr>
-          <w:rFonts w:ascii="Arial" w:hAnsi="Arial" w:cs="Arial"/>
-          <w:sz w:val="24"/>
-          <w:szCs w:val="24"/>
-        </w:rPr>
-      </w:pPr>
+        <w:spacing w:line="276" w:lineRule="auto"/>
+        <w:rPr>
+          <w:rFonts w:cstheme="minorHAnsi"/>
+          <w:sz w:val="24"/>
+          <w:szCs w:val="24"/>
+        </w:rPr>
+      </w:pPr>
+      <w:r>
+        <w:rPr>
+          <w:rFonts w:cstheme="minorHAnsi"/>
+          <w:sz w:val="24"/>
+          <w:szCs w:val="24"/>
+        </w:rPr>
+        <w:t xml:space="preserve">Para a navegação em primeira pessoa, foi utilizado </w:t>
+      </w:r>
+      <w:proofErr w:type="spellStart"/>
+      <w:proofErr w:type="gramStart"/>
+      <w:r>
+        <w:rPr>
+          <w:rFonts w:cstheme="minorHAnsi"/>
+          <w:sz w:val="24"/>
+          <w:szCs w:val="24"/>
+        </w:rPr>
+        <w:t>window.addEventListener</w:t>
+      </w:r>
+      <w:proofErr w:type="spellEnd"/>
+      <w:proofErr w:type="gramEnd"/>
+      <w:r>
+        <w:rPr>
+          <w:rFonts w:cstheme="minorHAnsi"/>
+          <w:sz w:val="24"/>
+          <w:szCs w:val="24"/>
+        </w:rPr>
+        <w:t xml:space="preserve"> para implementar os controlos. Ao pressionar a tecla “</w:t>
+      </w:r>
+      <w:r>
+        <w:rPr>
+          <w:rFonts w:cstheme="minorHAnsi"/>
+          <w:sz w:val="24"/>
+          <w:szCs w:val="24"/>
+        </w:rPr>
+        <w:t>W</w:t>
+      </w:r>
+      <w:r>
+        <w:rPr>
+          <w:rFonts w:cstheme="minorHAnsi"/>
+          <w:sz w:val="24"/>
+          <w:szCs w:val="24"/>
+        </w:rPr>
+        <w:t xml:space="preserve">”, este movimenta a </w:t>
+      </w:r>
+      <w:proofErr w:type="spellStart"/>
+      <w:r>
+        <w:rPr>
+          <w:rFonts w:cstheme="minorHAnsi"/>
+          <w:sz w:val="24"/>
+          <w:szCs w:val="24"/>
+        </w:rPr>
+        <w:t>camera</w:t>
+      </w:r>
+      <w:proofErr w:type="spellEnd"/>
+      <w:r>
+        <w:rPr>
+          <w:rFonts w:cstheme="minorHAnsi"/>
+          <w:sz w:val="24"/>
+          <w:szCs w:val="24"/>
+        </w:rPr>
+        <w:t xml:space="preserve"> para a frente, “</w:t>
+      </w:r>
+      <w:r>
+        <w:rPr>
+          <w:rFonts w:cstheme="minorHAnsi"/>
+          <w:sz w:val="24"/>
+          <w:szCs w:val="24"/>
+        </w:rPr>
+        <w:t>S</w:t>
+      </w:r>
+      <w:r>
+        <w:rPr>
+          <w:rFonts w:cstheme="minorHAnsi"/>
+          <w:sz w:val="24"/>
+          <w:szCs w:val="24"/>
+        </w:rPr>
+        <w:t>” movimenta para trás, “</w:t>
+      </w:r>
+      <w:r>
+        <w:rPr>
+          <w:rFonts w:cstheme="minorHAnsi"/>
+          <w:sz w:val="24"/>
+          <w:szCs w:val="24"/>
+        </w:rPr>
+        <w:t>D</w:t>
+      </w:r>
+      <w:r>
+        <w:rPr>
+          <w:rFonts w:cstheme="minorHAnsi"/>
+          <w:sz w:val="24"/>
+          <w:szCs w:val="24"/>
+        </w:rPr>
+        <w:t xml:space="preserve">” roda a </w:t>
+      </w:r>
+      <w:proofErr w:type="spellStart"/>
+      <w:r>
+        <w:rPr>
+          <w:rFonts w:cstheme="minorHAnsi"/>
+          <w:sz w:val="24"/>
+          <w:szCs w:val="24"/>
+        </w:rPr>
+        <w:t>camera</w:t>
+      </w:r>
+      <w:proofErr w:type="spellEnd"/>
+      <w:r>
+        <w:rPr>
+          <w:rFonts w:cstheme="minorHAnsi"/>
+          <w:sz w:val="24"/>
+          <w:szCs w:val="24"/>
+        </w:rPr>
+        <w:t xml:space="preserve"> para a </w:t>
+      </w:r>
+      <w:r>
+        <w:rPr>
+          <w:rFonts w:cstheme="minorHAnsi"/>
+          <w:sz w:val="24"/>
+          <w:szCs w:val="24"/>
+        </w:rPr>
+        <w:t xml:space="preserve">direita, “A” roda-a para a sua esquerda, “P” sobe a </w:t>
+      </w:r>
+      <w:proofErr w:type="spellStart"/>
+      <w:r>
+        <w:rPr>
+          <w:rFonts w:cstheme="minorHAnsi"/>
+          <w:sz w:val="24"/>
+          <w:szCs w:val="24"/>
+        </w:rPr>
+        <w:t>camera</w:t>
+      </w:r>
+      <w:proofErr w:type="spellEnd"/>
+      <w:r>
+        <w:rPr>
+          <w:rFonts w:cstheme="minorHAnsi"/>
+          <w:sz w:val="24"/>
+          <w:szCs w:val="24"/>
+        </w:rPr>
+        <w:t xml:space="preserve"> e “L” movimenta a </w:t>
+      </w:r>
+      <w:proofErr w:type="spellStart"/>
+      <w:r>
+        <w:rPr>
+          <w:rFonts w:cstheme="minorHAnsi"/>
+          <w:sz w:val="24"/>
+          <w:szCs w:val="24"/>
+        </w:rPr>
+        <w:t>camera</w:t>
+      </w:r>
+      <w:proofErr w:type="spellEnd"/>
+      <w:r>
+        <w:rPr>
+          <w:rFonts w:cstheme="minorHAnsi"/>
+          <w:sz w:val="24"/>
+          <w:szCs w:val="24"/>
+        </w:rPr>
+        <w:t xml:space="preserve"> para baixo.</w:t>
+      </w:r>
     </w:p>
     <w:p>
       <w:pPr>
-        <w:pStyle w:val="PargrafodaLista"/>
-        <w:rPr>
-          <w:rFonts w:ascii="Arial" w:hAnsi="Arial" w:cs="Arial"/>
-          <w:sz w:val="24"/>
-          <w:szCs w:val="24"/>
-        </w:rPr>
-      </w:pPr>
+        <w:pStyle w:val="ListParagraph"/>
+        <w:numPr>
+          <w:ilvl w:val="0"/>
+          <w:numId w:val="12"/>
+        </w:numPr>
+        <w:spacing w:line="276" w:lineRule="auto"/>
+        <w:rPr>
+          <w:rFonts w:cstheme="minorHAnsi"/>
+          <w:sz w:val="24"/>
+          <w:szCs w:val="24"/>
+        </w:rPr>
+      </w:pPr>
+      <w:r>
+        <w:rPr>
+          <w:rFonts w:cstheme="minorHAnsi"/>
+          <w:sz w:val="24"/>
+          <w:szCs w:val="24"/>
+        </w:rPr>
+        <w:t>Na implementação deste requisito, ao clicar num node do grafo, são apresentados 3 botões em cima deste: um para cada um dos algoritmos de pesquisa de caminhos (</w:t>
+      </w:r>
+      <w:proofErr w:type="spellStart"/>
+      <w:r>
+        <w:rPr>
+          <w:rFonts w:cstheme="minorHAnsi"/>
+          <w:sz w:val="24"/>
+          <w:szCs w:val="24"/>
+        </w:rPr>
+        <w:t>shortest</w:t>
+      </w:r>
+      <w:proofErr w:type="spellEnd"/>
+      <w:r>
+        <w:rPr>
+          <w:rFonts w:cstheme="minorHAnsi"/>
+          <w:sz w:val="24"/>
+          <w:szCs w:val="24"/>
+        </w:rPr>
+        <w:t xml:space="preserve">, </w:t>
+      </w:r>
+      <w:proofErr w:type="spellStart"/>
+      <w:r>
+        <w:rPr>
+          <w:rFonts w:cstheme="minorHAnsi"/>
+          <w:sz w:val="24"/>
+          <w:szCs w:val="24"/>
+        </w:rPr>
+        <w:t>safest</w:t>
+      </w:r>
+      <w:proofErr w:type="spellEnd"/>
+      <w:r>
+        <w:rPr>
+          <w:rFonts w:cstheme="minorHAnsi"/>
+          <w:sz w:val="24"/>
+          <w:szCs w:val="24"/>
+        </w:rPr>
+        <w:t xml:space="preserve"> e </w:t>
+      </w:r>
+      <w:proofErr w:type="spellStart"/>
+      <w:r>
+        <w:rPr>
+          <w:rFonts w:cstheme="minorHAnsi"/>
+          <w:sz w:val="24"/>
+          <w:szCs w:val="24"/>
+        </w:rPr>
+        <w:t>strongest</w:t>
+      </w:r>
+      <w:proofErr w:type="spellEnd"/>
+      <w:r>
+        <w:rPr>
+          <w:rFonts w:cstheme="minorHAnsi"/>
+          <w:sz w:val="24"/>
+          <w:szCs w:val="24"/>
+        </w:rPr>
+        <w:t xml:space="preserve"> </w:t>
+      </w:r>
+      <w:proofErr w:type="spellStart"/>
+      <w:r>
+        <w:rPr>
+          <w:rFonts w:cstheme="minorHAnsi"/>
+          <w:sz w:val="24"/>
+          <w:szCs w:val="24"/>
+        </w:rPr>
+        <w:t>paths</w:t>
+      </w:r>
+      <w:proofErr w:type="spellEnd"/>
+      <w:r>
+        <w:rPr>
+          <w:rFonts w:cstheme="minorHAnsi"/>
+          <w:sz w:val="24"/>
+          <w:szCs w:val="24"/>
+        </w:rPr>
+        <w:t xml:space="preserve">). Ao clicar num deles, o módulo desenvolvido para a unidade curricular de ALGAV irá ser chamado, retornando um caminho com os ids de cada jogador desde o utilizador atual até ao selecionado. Com estes ids, são mudadas as cores de todos os nós presentes nesse caminho, bem como as suas ligações. Ao selecionar outro caminho, </w:t>
+      </w:r>
+      <w:proofErr w:type="gramStart"/>
+      <w:r>
+        <w:rPr>
+          <w:rFonts w:cstheme="minorHAnsi"/>
+          <w:sz w:val="24"/>
+          <w:szCs w:val="24"/>
+        </w:rPr>
+        <w:t>este limpa</w:t>
+      </w:r>
+      <w:proofErr w:type="gramEnd"/>
+      <w:r>
+        <w:rPr>
+          <w:rFonts w:cstheme="minorHAnsi"/>
+          <w:sz w:val="24"/>
+          <w:szCs w:val="24"/>
+        </w:rPr>
+        <w:t xml:space="preserve"> o caminho anterior antes d</w:t>
+      </w:r>
+      <w:r>
+        <w:rPr>
+          <w:rFonts w:cstheme="minorHAnsi"/>
+          <w:sz w:val="24"/>
+          <w:szCs w:val="24"/>
+        </w:rPr>
+        <w:t xml:space="preserve">e fazer o calculo seguinte. Como funcionalidade extra, foi implementado uma tecla para limpar o caminho caso o utilizador o queira fazer, ou seja, ao </w:t>
+      </w:r>
+      <w:proofErr w:type="spellStart"/>
+      <w:r>
+        <w:rPr>
+          <w:rFonts w:cstheme="minorHAnsi"/>
+          <w:sz w:val="24"/>
+          <w:szCs w:val="24"/>
+        </w:rPr>
+        <w:t>primir</w:t>
+      </w:r>
+      <w:proofErr w:type="spellEnd"/>
+      <w:r>
+        <w:rPr>
+          <w:rFonts w:cstheme="minorHAnsi"/>
+          <w:sz w:val="24"/>
+          <w:szCs w:val="24"/>
+        </w:rPr>
+        <w:t xml:space="preserve"> a tecla “C”, o caminho atual, se existente, é limpo.</w:t>
+      </w:r>
     </w:p>
     <w:p>
       <w:pPr>
-        <w:pStyle w:val="Ttulo1"/>
-      </w:pPr>
-      <w:r>
+        <w:pStyle w:val="Heading1"/>
+      </w:pPr>
+      <w:r>
+        <w:lastRenderedPageBreak/>
         <w:t>Sprint D – Feedback para o utilizador, navegação e aperfeiçoamento das representações gráficas</w:t>
       </w:r>
     </w:p>
+    <w:p/>
     <w:p>
       <w:pPr>
-        <w:pStyle w:val="PargrafodaLista"/>
+        <w:pStyle w:val="ListParagraph"/>
         <w:numPr>
           <w:ilvl w:val="0"/>
           <w:numId w:val="10"/>
@@ -1965,7 +2243,7 @@
           <w:sz w:val="24"/>
           <w:szCs w:val="24"/>
         </w:rPr>
-        <w:t xml:space="preserve"> spot </w:t>
+        <w:t xml:space="preserve"> </w:t>
       </w:r>
       <w:proofErr w:type="spellStart"/>
       <w:r>
@@ -1974,7 +2252,23 @@
           <w:sz w:val="24"/>
           <w:szCs w:val="24"/>
         </w:rPr>
-        <w:t>liht</w:t>
+        <w:t>spotli</w:t>
+      </w:r>
+      <w:r>
+        <w:rPr>
+          <w:rFonts w:cstheme="minorHAnsi"/>
+          <w:sz w:val="24"/>
+          <w:szCs w:val="24"/>
+        </w:rPr>
+        <w:t>g</w:t>
+      </w:r>
+      <w:r>
+        <w:rPr>
+          <w:rFonts w:cstheme="minorHAnsi"/>
+          <w:sz w:val="24"/>
+          <w:szCs w:val="24"/>
+        </w:rPr>
+        <w:t>ht</w:t>
       </w:r>
       <w:proofErr w:type="spellEnd"/>
       <w:r>
@@ -1988,7 +2282,7 @@
     </w:p>
     <w:p>
       <w:pPr>
-        <w:pStyle w:val="PargrafodaLista"/>
+        <w:pStyle w:val="ListParagraph"/>
         <w:numPr>
           <w:ilvl w:val="0"/>
           <w:numId w:val="10"/>
@@ -2000,10 +2294,154 @@
           <w:szCs w:val="24"/>
         </w:rPr>
       </w:pPr>
+      <w:r>
+        <w:rPr>
+          <w:rFonts w:cstheme="minorHAnsi"/>
+          <w:sz w:val="24"/>
+          <w:szCs w:val="24"/>
+        </w:rPr>
+        <w:t xml:space="preserve">Para não permitir que o utilizador atravesse os objetos da cena, foi implementado um sistema de deteção de colisões, através do cálculo da distância da </w:t>
+      </w:r>
+      <w:proofErr w:type="spellStart"/>
+      <w:r>
+        <w:rPr>
+          <w:rFonts w:cstheme="minorHAnsi"/>
+          <w:sz w:val="24"/>
+          <w:szCs w:val="24"/>
+        </w:rPr>
+        <w:t>camera</w:t>
+      </w:r>
+      <w:proofErr w:type="spellEnd"/>
+      <w:r>
+        <w:rPr>
+          <w:rFonts w:cstheme="minorHAnsi"/>
+          <w:sz w:val="24"/>
+          <w:szCs w:val="24"/>
+        </w:rPr>
+        <w:t xml:space="preserve"> até cada node (utilizando </w:t>
+      </w:r>
+      <w:proofErr w:type="spellStart"/>
+      <w:proofErr w:type="gramStart"/>
+      <w:r>
+        <w:rPr>
+          <w:rFonts w:cstheme="minorHAnsi"/>
+          <w:sz w:val="24"/>
+          <w:szCs w:val="24"/>
+        </w:rPr>
+        <w:t>position.distanceTo</w:t>
+      </w:r>
+      <w:proofErr w:type="spellEnd"/>
+      <w:proofErr w:type="gramEnd"/>
+      <w:r>
+        <w:rPr>
+          <w:rFonts w:cstheme="minorHAnsi"/>
+          <w:sz w:val="24"/>
+          <w:szCs w:val="24"/>
+        </w:rPr>
+        <w:t>(</w:t>
+      </w:r>
+      <w:proofErr w:type="spellStart"/>
+      <w:r>
+        <w:rPr>
+          <w:rFonts w:cstheme="minorHAnsi"/>
+          <w:sz w:val="24"/>
+          <w:szCs w:val="24"/>
+        </w:rPr>
+        <w:t>position</w:t>
+      </w:r>
+      <w:proofErr w:type="spellEnd"/>
+      <w:r>
+        <w:rPr>
+          <w:rFonts w:cstheme="minorHAnsi"/>
+          <w:sz w:val="24"/>
+          <w:szCs w:val="24"/>
+        </w:rPr>
+        <w:t xml:space="preserve">)) e, quando este fosse inferior a 5, o sistema detetaria uma colisão. O mesmo foi implementado para as </w:t>
+      </w:r>
+      <w:proofErr w:type="gramStart"/>
+      <w:r>
+        <w:rPr>
+          <w:rFonts w:cstheme="minorHAnsi"/>
+          <w:sz w:val="24"/>
+          <w:szCs w:val="24"/>
+        </w:rPr>
+        <w:t>ligações</w:t>
+      </w:r>
+      <w:proofErr w:type="gramEnd"/>
+      <w:r>
+        <w:rPr>
+          <w:rFonts w:cstheme="minorHAnsi"/>
+          <w:sz w:val="24"/>
+          <w:szCs w:val="24"/>
+        </w:rPr>
+        <w:t xml:space="preserve"> mas, como estas se tratam de cilindros, foi </w:t>
+      </w:r>
+      <w:r>
+        <w:rPr>
+          <w:rFonts w:cstheme="minorHAnsi"/>
+          <w:sz w:val="24"/>
+          <w:szCs w:val="24"/>
+        </w:rPr>
+        <w:t xml:space="preserve">criado uma Line3, da posição do node inicial da ligação até a posição do node final da mesma e depois calculada a distância até ao ponto mais próximo da posição da </w:t>
+      </w:r>
+      <w:proofErr w:type="spellStart"/>
+      <w:r>
+        <w:rPr>
+          <w:rFonts w:cstheme="minorHAnsi"/>
+          <w:sz w:val="24"/>
+          <w:szCs w:val="24"/>
+        </w:rPr>
+        <w:t>camera</w:t>
+      </w:r>
+      <w:proofErr w:type="spellEnd"/>
+      <w:r>
+        <w:rPr>
+          <w:rFonts w:cstheme="minorHAnsi"/>
+          <w:sz w:val="24"/>
+          <w:szCs w:val="24"/>
+        </w:rPr>
+        <w:t xml:space="preserve"> através do método </w:t>
+      </w:r>
+      <w:proofErr w:type="spellStart"/>
+      <w:r>
+        <w:rPr>
+          <w:rFonts w:cstheme="minorHAnsi"/>
+          <w:sz w:val="24"/>
+          <w:szCs w:val="24"/>
+        </w:rPr>
+        <w:t>closestPointToPoint</w:t>
+      </w:r>
+      <w:proofErr w:type="spellEnd"/>
+      <w:r>
+        <w:rPr>
+          <w:rFonts w:cstheme="minorHAnsi"/>
+          <w:sz w:val="24"/>
+          <w:szCs w:val="24"/>
+        </w:rPr>
+        <w:t xml:space="preserve">. Caso esta seja menor do que 3, é considerada colisão. Estas verificações são feitas cada vez que a posição da </w:t>
+      </w:r>
+      <w:proofErr w:type="spellStart"/>
+      <w:r>
+        <w:rPr>
+          <w:rFonts w:cstheme="minorHAnsi"/>
+          <w:sz w:val="24"/>
+          <w:szCs w:val="24"/>
+        </w:rPr>
+        <w:t>camera</w:t>
+      </w:r>
+      <w:proofErr w:type="spellEnd"/>
+      <w:r>
+        <w:rPr>
+          <w:rFonts w:cstheme="minorHAnsi"/>
+          <w:sz w:val="24"/>
+          <w:szCs w:val="24"/>
+        </w:rPr>
+        <w:t xml:space="preserve"> é alterada na navegação em primeira pessoa.</w:t>
+      </w:r>
     </w:p>
     <w:p>
       <w:pPr>
-        <w:pStyle w:val="PargrafodaLista"/>
+        <w:pStyle w:val="ListParagraph"/>
         <w:numPr>
           <w:ilvl w:val="0"/>
           <w:numId w:val="10"/>
@@ -2083,7 +2521,7 @@
           <w:sz w:val="24"/>
           <w:szCs w:val="24"/>
         </w:rPr>
-        <w:t xml:space="preserve"> html como </w:t>
+        <w:t xml:space="preserve"> </w:t>
       </w:r>
       <w:proofErr w:type="spellStart"/>
       <w:r>
@@ -2093,6 +2531,26 @@
           <w:sz w:val="24"/>
           <w:szCs w:val="24"/>
         </w:rPr>
+        <w:t>html</w:t>
+      </w:r>
+      <w:proofErr w:type="spellEnd"/>
+      <w:r>
+        <w:rPr>
+          <w:rFonts w:cstheme="minorHAnsi"/>
+          <w:color w:val="000000" w:themeColor="text1"/>
+          <w:sz w:val="24"/>
+          <w:szCs w:val="24"/>
+        </w:rPr>
+        <w:t xml:space="preserve"> como </w:t>
+      </w:r>
+      <w:proofErr w:type="spellStart"/>
+      <w:r>
+        <w:rPr>
+          <w:rFonts w:cstheme="minorHAnsi"/>
+          <w:color w:val="000000" w:themeColor="text1"/>
+          <w:sz w:val="24"/>
+          <w:szCs w:val="24"/>
+        </w:rPr>
         <w:t>objecto</w:t>
       </w:r>
       <w:proofErr w:type="spellEnd"/>
@@ -2103,17 +2561,7 @@
           <w:sz w:val="24"/>
           <w:szCs w:val="24"/>
         </w:rPr>
-        <w:t xml:space="preserve"> CSS2DObject ) com informação sobre este ao seu lado. Caso o cursor do rato saia do node, esta é removida. Por outro lado, </w:t>
-      </w:r>
-      <w:r>
-        <w:rPr>
-          <w:rFonts w:cstheme="minorHAnsi"/>
-          <w:color w:val="000000" w:themeColor="text1"/>
-          <w:sz w:val="24"/>
-          <w:szCs w:val="24"/>
-        </w:rPr>
-        <w:lastRenderedPageBreak/>
-        <w:t xml:space="preserve">caso o utilizador carregue no node, este ficará selecionado, também a vermelho, e para além dos botões do caminho, ao seu lado será também apresentado um avatar </w:t>
+        <w:t xml:space="preserve"> CSS2DObject ) com informação sobre este ao seu lado. Caso o cursor do rato saia do node, esta é removida. Por outro lado, caso o utilizador carregue no node, este ficará selecionado, também a vermelho, e para além dos botões do caminho, ao seu lado será também apresentado um avatar </w:t>
       </w:r>
       <w:proofErr w:type="gramStart"/>
       <w:r>
@@ -2158,18 +2606,198 @@
     </w:p>
     <w:p>
       <w:pPr>
-        <w:pStyle w:val="PargrafodaLista"/>
+        <w:pStyle w:val="ListParagraph"/>
         <w:numPr>
           <w:ilvl w:val="0"/>
           <w:numId w:val="10"/>
         </w:numPr>
         <w:spacing w:line="256" w:lineRule="auto"/>
         <w:rPr>
-          <w:rFonts w:ascii="Arial" w:hAnsi="Arial" w:cs="Arial"/>
-          <w:sz w:val="24"/>
-          <w:szCs w:val="24"/>
-        </w:rPr>
-      </w:pPr>
+          <w:rFonts w:cstheme="minorHAnsi"/>
+          <w:color w:val="000000" w:themeColor="text1"/>
+          <w:sz w:val="24"/>
+          <w:szCs w:val="24"/>
+        </w:rPr>
+      </w:pPr>
+      <w:r>
+        <w:rPr>
+          <w:rFonts w:cstheme="minorHAnsi"/>
+          <w:color w:val="000000" w:themeColor="text1"/>
+          <w:sz w:val="24"/>
+          <w:szCs w:val="24"/>
+        </w:rPr>
+        <w:t xml:space="preserve">Para a implementação deste requisito, foram utilizadas </w:t>
+      </w:r>
+      <w:proofErr w:type="spellStart"/>
+      <w:r>
+        <w:rPr>
+          <w:rFonts w:cstheme="minorHAnsi"/>
+          <w:color w:val="000000" w:themeColor="text1"/>
+          <w:sz w:val="24"/>
+          <w:szCs w:val="24"/>
+        </w:rPr>
+        <w:t>billboards</w:t>
+      </w:r>
+      <w:proofErr w:type="spellEnd"/>
+      <w:r>
+        <w:rPr>
+          <w:rFonts w:cstheme="minorHAnsi"/>
+          <w:color w:val="000000" w:themeColor="text1"/>
+          <w:sz w:val="24"/>
+          <w:szCs w:val="24"/>
+        </w:rPr>
+        <w:t xml:space="preserve"> (elemento </w:t>
+      </w:r>
+      <w:proofErr w:type="spellStart"/>
+      <w:r>
+        <w:rPr>
+          <w:rFonts w:cstheme="minorHAnsi"/>
+          <w:color w:val="000000" w:themeColor="text1"/>
+          <w:sz w:val="24"/>
+          <w:szCs w:val="24"/>
+        </w:rPr>
+        <w:t>html</w:t>
+      </w:r>
+      <w:proofErr w:type="spellEnd"/>
+      <w:r>
+        <w:rPr>
+          <w:rFonts w:cstheme="minorHAnsi"/>
+          <w:color w:val="000000" w:themeColor="text1"/>
+          <w:sz w:val="24"/>
+          <w:szCs w:val="24"/>
+        </w:rPr>
+        <w:t xml:space="preserve"> como objeto </w:t>
+      </w:r>
+      <w:r>
+        <w:rPr>
+          <w:rFonts w:cstheme="minorHAnsi"/>
+          <w:color w:val="000000" w:themeColor="text1"/>
+          <w:sz w:val="24"/>
+          <w:szCs w:val="24"/>
+        </w:rPr>
+        <w:t>CSS2DObject</w:t>
+      </w:r>
+      <w:r>
+        <w:rPr>
+          <w:rFonts w:cstheme="minorHAnsi"/>
+          <w:color w:val="000000" w:themeColor="text1"/>
+          <w:sz w:val="24"/>
+          <w:szCs w:val="24"/>
+        </w:rPr>
+        <w:t>) onde, para o utiliza</w:t>
+      </w:r>
+      <w:r>
+        <w:rPr>
+          <w:rFonts w:cstheme="minorHAnsi"/>
+          <w:color w:val="000000" w:themeColor="text1"/>
+          <w:sz w:val="24"/>
+          <w:szCs w:val="24"/>
+        </w:rPr>
+        <w:t>do</w:t>
+      </w:r>
+      <w:r>
+        <w:rPr>
+          <w:rFonts w:cstheme="minorHAnsi"/>
+          <w:color w:val="000000" w:themeColor="text1"/>
+          <w:sz w:val="24"/>
+          <w:szCs w:val="24"/>
+        </w:rPr>
+        <w:t xml:space="preserve">r atual, este irá </w:t>
+      </w:r>
+      <w:r>
+        <w:rPr>
+          <w:rFonts w:cstheme="minorHAnsi"/>
+          <w:color w:val="000000" w:themeColor="text1"/>
+          <w:sz w:val="24"/>
+          <w:szCs w:val="24"/>
+        </w:rPr>
+        <w:t>a</w:t>
+      </w:r>
+      <w:r>
+        <w:rPr>
+          <w:rFonts w:cstheme="minorHAnsi"/>
+          <w:color w:val="000000" w:themeColor="text1"/>
+          <w:sz w:val="24"/>
+          <w:szCs w:val="24"/>
+        </w:rPr>
+        <w:t xml:space="preserve">presentar um </w:t>
+      </w:r>
+      <w:proofErr w:type="spellStart"/>
+      <w:r>
+        <w:rPr>
+          <w:rFonts w:cstheme="minorHAnsi"/>
+          <w:color w:val="000000" w:themeColor="text1"/>
+          <w:sz w:val="24"/>
+          <w:szCs w:val="24"/>
+        </w:rPr>
+        <w:t>emoji</w:t>
+      </w:r>
+      <w:proofErr w:type="spellEnd"/>
+      <w:r>
+        <w:rPr>
+          <w:rFonts w:cstheme="minorHAnsi"/>
+          <w:color w:val="000000" w:themeColor="text1"/>
+          <w:sz w:val="24"/>
+          <w:szCs w:val="24"/>
+        </w:rPr>
+        <w:t xml:space="preserve"> referente ao seu estado emocional</w:t>
+      </w:r>
+      <w:r>
+        <w:rPr>
+          <w:rFonts w:cstheme="minorHAnsi"/>
+          <w:color w:val="000000" w:themeColor="text1"/>
+          <w:sz w:val="24"/>
+          <w:szCs w:val="24"/>
+        </w:rPr>
+        <w:t xml:space="preserve"> juntamente com o resto da informação do perfil</w:t>
+      </w:r>
+      <w:r>
+        <w:rPr>
+          <w:rFonts w:cstheme="minorHAnsi"/>
+          <w:color w:val="000000" w:themeColor="text1"/>
+          <w:sz w:val="24"/>
+          <w:szCs w:val="24"/>
+        </w:rPr>
+        <w:t xml:space="preserve">. Estes </w:t>
+      </w:r>
+      <w:proofErr w:type="spellStart"/>
+      <w:r>
+        <w:rPr>
+          <w:rFonts w:cstheme="minorHAnsi"/>
+          <w:color w:val="000000" w:themeColor="text1"/>
+          <w:sz w:val="24"/>
+          <w:szCs w:val="24"/>
+        </w:rPr>
+        <w:t>emojis</w:t>
+      </w:r>
+      <w:proofErr w:type="spellEnd"/>
+      <w:r>
+        <w:rPr>
+          <w:rFonts w:cstheme="minorHAnsi"/>
+          <w:color w:val="000000" w:themeColor="text1"/>
+          <w:sz w:val="24"/>
+          <w:szCs w:val="24"/>
+        </w:rPr>
+        <w:t xml:space="preserve"> estão de acordo o modelo OCC e em conformidade com os apresentados no perfil do </w:t>
+      </w:r>
+      <w:r>
+        <w:rPr>
+          <w:rFonts w:cstheme="minorHAnsi"/>
+          <w:color w:val="000000" w:themeColor="text1"/>
+          <w:sz w:val="24"/>
+          <w:szCs w:val="24"/>
+        </w:rPr>
+        <w:t>mesmo, localizado</w:t>
+      </w:r>
+      <w:r>
+        <w:rPr>
+          <w:rFonts w:cstheme="minorHAnsi"/>
+          <w:color w:val="000000" w:themeColor="text1"/>
+          <w:sz w:val="24"/>
+          <w:szCs w:val="24"/>
+        </w:rPr>
+        <w:t xml:space="preserve"> noutro componente da aplicação.</w:t>
+      </w:r>
     </w:p>
     <w:p>
       <w:pPr>
@@ -2233,7 +2861,7 @@
     <w:sdtContent>
       <w:p>
         <w:pPr>
-          <w:pStyle w:val="Rodap"/>
+          <w:pStyle w:val="Footer"/>
           <w:jc w:val="right"/>
         </w:pPr>
         <w:r>
@@ -2256,7 +2884,7 @@
   </w:sdt>
   <w:p>
     <w:pPr>
-      <w:pStyle w:val="Rodap"/>
+      <w:pStyle w:val="Footer"/>
     </w:pPr>
   </w:p>
 </w:ftr>
@@ -3706,11 +4334,11 @@
     <w:name w:val="Normal"/>
     <w:qFormat/>
   </w:style>
-  <w:style w:type="paragraph" w:styleId="Ttulo1">
+  <w:style w:type="paragraph" w:styleId="Heading1">
     <w:name w:val="heading 1"/>
     <w:basedOn w:val="Normal"/>
     <w:next w:val="Normal"/>
-    <w:link w:val="Ttulo1Carter"/>
+    <w:link w:val="Heading1Char"/>
     <w:uiPriority w:val="9"/>
     <w:qFormat/>
     <w:rsid w:val="00E90F38"/>
@@ -3727,11 +4355,11 @@
       <w:szCs w:val="32"/>
     </w:rPr>
   </w:style>
-  <w:style w:type="paragraph" w:styleId="Ttulo2">
+  <w:style w:type="paragraph" w:styleId="Heading2">
     <w:name w:val="heading 2"/>
     <w:basedOn w:val="Normal"/>
     <w:next w:val="Normal"/>
-    <w:link w:val="Ttulo2Carter"/>
+    <w:link w:val="Heading2Char"/>
     <w:uiPriority w:val="9"/>
     <w:unhideWhenUsed/>
     <w:qFormat/>
@@ -3749,11 +4377,11 @@
       <w:szCs w:val="26"/>
     </w:rPr>
   </w:style>
-  <w:style w:type="paragraph" w:styleId="Ttulo3">
+  <w:style w:type="paragraph" w:styleId="Heading3">
     <w:name w:val="heading 3"/>
     <w:basedOn w:val="Normal"/>
     <w:next w:val="Normal"/>
-    <w:link w:val="Ttulo3Carter"/>
+    <w:link w:val="Heading3Char"/>
     <w:uiPriority w:val="9"/>
     <w:unhideWhenUsed/>
     <w:qFormat/>
@@ -3771,13 +4399,13 @@
       <w:szCs w:val="24"/>
     </w:rPr>
   </w:style>
-  <w:style w:type="character" w:default="1" w:styleId="Tipodeletrapredefinidodopargrafo">
+  <w:style w:type="character" w:default="1" w:styleId="DefaultParagraphFont">
     <w:name w:val="Default Paragraph Font"/>
     <w:uiPriority w:val="1"/>
     <w:semiHidden/>
     <w:unhideWhenUsed/>
   </w:style>
-  <w:style w:type="table" w:default="1" w:styleId="Tabelanormal">
+  <w:style w:type="table" w:default="1" w:styleId="TableNormal">
     <w:name w:val="Normal Table"/>
     <w:uiPriority w:val="99"/>
     <w:semiHidden/>
@@ -3792,16 +4420,16 @@
       </w:tblCellMar>
     </w:tblPr>
   </w:style>
-  <w:style w:type="numbering" w:default="1" w:styleId="Semlista">
+  <w:style w:type="numbering" w:default="1" w:styleId="NoList">
     <w:name w:val="No List"/>
     <w:uiPriority w:val="99"/>
     <w:semiHidden/>
     <w:unhideWhenUsed/>
   </w:style>
-  <w:style w:type="paragraph" w:styleId="Cabealho">
+  <w:style w:type="paragraph" w:styleId="Header">
     <w:name w:val="header"/>
     <w:basedOn w:val="Normal"/>
-    <w:link w:val="CabealhoCarter"/>
+    <w:link w:val="HeaderChar"/>
     <w:uiPriority w:val="99"/>
     <w:unhideWhenUsed/>
     <w:rsid w:val="00995B73"/>
@@ -3813,17 +4441,17 @@
       <w:spacing w:after="0" w:line="240" w:lineRule="auto"/>
     </w:pPr>
   </w:style>
-  <w:style w:type="character" w:customStyle="1" w:styleId="CabealhoCarter">
-    <w:name w:val="Cabeçalho Caráter"/>
-    <w:basedOn w:val="Tipodeletrapredefinidodopargrafo"/>
-    <w:link w:val="Cabealho"/>
+  <w:style w:type="character" w:customStyle="1" w:styleId="HeaderChar">
+    <w:name w:val="Header Char"/>
+    <w:basedOn w:val="DefaultParagraphFont"/>
+    <w:link w:val="Header"/>
     <w:uiPriority w:val="99"/>
     <w:rsid w:val="00995B73"/>
   </w:style>
-  <w:style w:type="paragraph" w:styleId="Rodap">
+  <w:style w:type="paragraph" w:styleId="Footer">
     <w:name w:val="footer"/>
     <w:basedOn w:val="Normal"/>
-    <w:link w:val="RodapCarter"/>
+    <w:link w:val="FooterChar"/>
     <w:uiPriority w:val="99"/>
     <w:unhideWhenUsed/>
     <w:rsid w:val="00995B73"/>
@@ -3835,16 +4463,16 @@
       <w:spacing w:after="0" w:line="240" w:lineRule="auto"/>
     </w:pPr>
   </w:style>
-  <w:style w:type="character" w:customStyle="1" w:styleId="RodapCarter">
-    <w:name w:val="Rodapé Caráter"/>
-    <w:basedOn w:val="Tipodeletrapredefinidodopargrafo"/>
-    <w:link w:val="Rodap"/>
+  <w:style w:type="character" w:customStyle="1" w:styleId="FooterChar">
+    <w:name w:val="Footer Char"/>
+    <w:basedOn w:val="DefaultParagraphFont"/>
+    <w:link w:val="Footer"/>
     <w:uiPriority w:val="99"/>
     <w:rsid w:val="00995B73"/>
   </w:style>
   <w:style w:type="character" w:customStyle="1" w:styleId="eop">
     <w:name w:val="eop"/>
-    <w:basedOn w:val="Tipodeletrapredefinidodopargrafo"/>
+    <w:basedOn w:val="DefaultParagraphFont"/>
     <w:rsid w:val="00434F98"/>
   </w:style>
   <w:style w:type="paragraph" w:customStyle="1" w:styleId="paragraph">
@@ -3861,9 +4489,9 @@
       <w:lang w:eastAsia="pt-PT"/>
     </w:rPr>
   </w:style>
-  <w:style w:type="paragraph" w:styleId="SemEspaamento">
+  <w:style w:type="paragraph" w:styleId="NoSpacing">
     <w:name w:val="No Spacing"/>
-    <w:link w:val="SemEspaamentoCarter"/>
+    <w:link w:val="NoSpacingChar"/>
     <w:uiPriority w:val="1"/>
     <w:qFormat/>
     <w:rsid w:val="00817553"/>
@@ -3875,10 +4503,10 @@
       <w:lang w:eastAsia="pt-PT"/>
     </w:rPr>
   </w:style>
-  <w:style w:type="character" w:customStyle="1" w:styleId="SemEspaamentoCarter">
-    <w:name w:val="Sem Espaçamento Caráter"/>
-    <w:basedOn w:val="Tipodeletrapredefinidodopargrafo"/>
-    <w:link w:val="SemEspaamento"/>
+  <w:style w:type="character" w:customStyle="1" w:styleId="NoSpacingChar">
+    <w:name w:val="No Spacing Char"/>
+    <w:basedOn w:val="DefaultParagraphFont"/>
+    <w:link w:val="NoSpacing"/>
     <w:uiPriority w:val="1"/>
     <w:rsid w:val="00817553"/>
     <w:rPr>
@@ -3888,13 +4516,13 @@
   </w:style>
   <w:style w:type="character" w:customStyle="1" w:styleId="normaltextrun">
     <w:name w:val="normaltextrun"/>
-    <w:basedOn w:val="Tipodeletrapredefinidodopargrafo"/>
+    <w:basedOn w:val="DefaultParagraphFont"/>
     <w:rsid w:val="00817553"/>
   </w:style>
-  <w:style w:type="character" w:customStyle="1" w:styleId="Ttulo1Carter">
-    <w:name w:val="Título 1 Caráter"/>
-    <w:basedOn w:val="Tipodeletrapredefinidodopargrafo"/>
-    <w:link w:val="Ttulo1"/>
+  <w:style w:type="character" w:customStyle="1" w:styleId="Heading1Char">
+    <w:name w:val="Heading 1 Char"/>
+    <w:basedOn w:val="DefaultParagraphFont"/>
+    <w:link w:val="Heading1"/>
     <w:uiPriority w:val="9"/>
     <w:rsid w:val="00E90F38"/>
     <w:rPr>
@@ -3904,10 +4532,10 @@
       <w:szCs w:val="32"/>
     </w:rPr>
   </w:style>
-  <w:style w:type="character" w:customStyle="1" w:styleId="Ttulo2Carter">
-    <w:name w:val="Título 2 Caráter"/>
-    <w:basedOn w:val="Tipodeletrapredefinidodopargrafo"/>
-    <w:link w:val="Ttulo2"/>
+  <w:style w:type="character" w:customStyle="1" w:styleId="Heading2Char">
+    <w:name w:val="Heading 2 Char"/>
+    <w:basedOn w:val="DefaultParagraphFont"/>
+    <w:link w:val="Heading2"/>
     <w:uiPriority w:val="9"/>
     <w:rsid w:val="00E90F38"/>
     <w:rPr>
@@ -3917,10 +4545,10 @@
       <w:szCs w:val="26"/>
     </w:rPr>
   </w:style>
-  <w:style w:type="character" w:customStyle="1" w:styleId="Ttulo3Carter">
-    <w:name w:val="Título 3 Caráter"/>
-    <w:basedOn w:val="Tipodeletrapredefinidodopargrafo"/>
-    <w:link w:val="Ttulo3"/>
+  <w:style w:type="character" w:customStyle="1" w:styleId="Heading3Char">
+    <w:name w:val="Heading 3 Char"/>
+    <w:basedOn w:val="DefaultParagraphFont"/>
+    <w:link w:val="Heading3"/>
     <w:uiPriority w:val="9"/>
     <w:rsid w:val="00E90F38"/>
     <w:rPr>
@@ -3930,9 +4558,9 @@
       <w:szCs w:val="24"/>
     </w:rPr>
   </w:style>
-  <w:style w:type="paragraph" w:styleId="Cabealhodondice">
+  <w:style w:type="paragraph" w:styleId="TOCHeading">
     <w:name w:val="TOC Heading"/>
-    <w:basedOn w:val="Ttulo1"/>
+    <w:basedOn w:val="Heading1"/>
     <w:next w:val="Normal"/>
     <w:uiPriority w:val="39"/>
     <w:unhideWhenUsed/>
@@ -3945,7 +4573,7 @@
       <w:lang w:eastAsia="pt-PT"/>
     </w:rPr>
   </w:style>
-  <w:style w:type="paragraph" w:styleId="ndice1">
+  <w:style w:type="paragraph" w:styleId="TOC1">
     <w:name w:val="toc 1"/>
     <w:basedOn w:val="Normal"/>
     <w:next w:val="Normal"/>
@@ -3957,9 +4585,9 @@
       <w:spacing w:after="100"/>
     </w:pPr>
   </w:style>
-  <w:style w:type="character" w:styleId="Hiperligao">
+  <w:style w:type="character" w:styleId="Hyperlink">
     <w:name w:val="Hyperlink"/>
-    <w:basedOn w:val="Tipodeletrapredefinidodopargrafo"/>
+    <w:basedOn w:val="DefaultParagraphFont"/>
     <w:uiPriority w:val="99"/>
     <w:unhideWhenUsed/>
     <w:rsid w:val="00E90F38"/>
@@ -3968,7 +4596,7 @@
       <w:u w:val="single"/>
     </w:rPr>
   </w:style>
-  <w:style w:type="paragraph" w:styleId="PargrafodaLista">
+  <w:style w:type="paragraph" w:styleId="ListParagraph">
     <w:name w:val="List Paragraph"/>
     <w:basedOn w:val="Normal"/>
     <w:uiPriority w:val="34"/>
@@ -3979,7 +4607,7 @@
       <w:contextualSpacing/>
     </w:pPr>
   </w:style>
-  <w:style w:type="paragraph" w:styleId="Legenda">
+  <w:style w:type="paragraph" w:styleId="Caption">
     <w:name w:val="caption"/>
     <w:basedOn w:val="Normal"/>
     <w:next w:val="Normal"/>
@@ -3998,9 +4626,9 @@
       <w:szCs w:val="18"/>
     </w:rPr>
   </w:style>
-  <w:style w:type="table" w:styleId="TabeladeGrelha6Colorida">
+  <w:style w:type="table" w:styleId="GridTable6Colourful">
     <w:name w:val="Grid Table 6 Colorful"/>
-    <w:basedOn w:val="Tabelanormal"/>
+    <w:basedOn w:val="TableNormal"/>
     <w:uiPriority w:val="51"/>
     <w:rsid w:val="00AF4642"/>
     <w:pPr>
@@ -4071,7 +4699,7 @@
       </w:tcPr>
     </w:tblStylePr>
   </w:style>
-  <w:style w:type="paragraph" w:styleId="ndice2">
+  <w:style w:type="paragraph" w:styleId="TOC2">
     <w:name w:val="toc 2"/>
     <w:basedOn w:val="Normal"/>
     <w:next w:val="Normal"/>
@@ -4383,12 +5011,6 @@
 </file>
 
 <file path=customXml/item1.xml><?xml version="1.0" encoding="utf-8"?>
-<p:properties xmlns:p="http://schemas.microsoft.com/office/2006/metadata/properties" xmlns:xsi="http://www.w3.org/2001/XMLSchema-instance" xmlns:pc="http://schemas.microsoft.com/office/infopath/2007/PartnerControls">
-  <documentManagement/>
-</p:properties>
-</file>
-
-<file path=customXml/item2.xml><?xml version="1.0" encoding="utf-8"?>
 <?mso-contentType ?>
 <FormTemplates xmlns="http://schemas.microsoft.com/sharepoint/v3/contenttype/forms">
   <Display>DocumentLibraryForm</Display>
@@ -4397,7 +5019,17 @@
 </FormTemplates>
 </file>
 
+<file path=customXml/item2.xml><?xml version="1.0" encoding="utf-8"?>
+<p:properties xmlns:p="http://schemas.microsoft.com/office/2006/metadata/properties" xmlns:xsi="http://www.w3.org/2001/XMLSchema-instance" xmlns:pc="http://schemas.microsoft.com/office/infopath/2007/PartnerControls">
+  <documentManagement/>
+</p:properties>
+</file>
+
 <file path=customXml/item3.xml><?xml version="1.0" encoding="utf-8"?>
+<b:Sources xmlns:b="http://schemas.openxmlformats.org/officeDocument/2006/bibliography" xmlns="http://schemas.openxmlformats.org/officeDocument/2006/bibliography" SelectedStyle="\APASixthEditionOfficeOnline.xsl" StyleName="APA" Version="6"/>
+</file>
+
+<file path=customXml/item4.xml><?xml version="1.0" encoding="utf-8"?>
 <ct:contentTypeSchema xmlns:ct="http://schemas.microsoft.com/office/2006/metadata/contentType" xmlns:ma="http://schemas.microsoft.com/office/2006/metadata/properties/metaAttributes" ct:_="" ma:_="" ma:contentTypeName="Document" ma:contentTypeID="0x010100D4CAE35E4F642B4EAF629B74D206D625" ma:contentTypeVersion="14" ma:contentTypeDescription="Create a new document." ma:contentTypeScope="" ma:versionID="b00e9bd0ef0157e649cfb8a374f28ecf">
   <xsd:schema xmlns:xsd="http://www.w3.org/2001/XMLSchema" xmlns:xs="http://www.w3.org/2001/XMLSchema" xmlns:p="http://schemas.microsoft.com/office/2006/metadata/properties" xmlns:ns3="95bff269-aabd-40b7-9d11-fa924356ff4f" xmlns:ns4="66826d11-cbdf-44b1-af64-adcced1ffa2b" targetNamespace="http://schemas.microsoft.com/office/2006/metadata/properties" ma:root="true" ma:fieldsID="7e6902c12882a25b597787995a946be8" ns3:_="" ns4:_="">
     <xsd:import namespace="95bff269-aabd-40b7-9d11-fa924356ff4f"/>
@@ -4626,11 +5258,15 @@
 </ct:contentTypeSchema>
 </file>
 
-<file path=customXml/item4.xml><?xml version="1.0" encoding="utf-8"?>
-<b:Sources xmlns:b="http://schemas.openxmlformats.org/officeDocument/2006/bibliography" xmlns="http://schemas.openxmlformats.org/officeDocument/2006/bibliography" SelectedStyle="\APASixthEditionOfficeOnline.xsl" StyleName="APA" Version="6"/>
+<file path=customXml/itemProps1.xml><?xml version="1.0" encoding="utf-8"?>
+<ds:datastoreItem xmlns:ds="http://schemas.openxmlformats.org/officeDocument/2006/customXml" ds:itemID="{E9DE315F-A627-46AB-A8B0-0526ACB4D1D2}">
+  <ds:schemaRefs>
+    <ds:schemaRef ds:uri="http://schemas.microsoft.com/sharepoint/v3/contenttype/forms"/>
+  </ds:schemaRefs>
+</ds:datastoreItem>
 </file>
 
-<file path=customXml/itemProps1.xml><?xml version="1.0" encoding="utf-8"?>
+<file path=customXml/itemProps2.xml><?xml version="1.0" encoding="utf-8"?>
 <ds:datastoreItem xmlns:ds="http://schemas.openxmlformats.org/officeDocument/2006/customXml" ds:itemID="{14A312BD-7674-4113-90C6-E9C33D9E0BE1}">
   <ds:schemaRefs>
     <ds:schemaRef ds:uri="http://schemas.microsoft.com/office/2006/metadata/properties"/>
@@ -4639,15 +5275,15 @@
 </ds:datastoreItem>
 </file>
 
-<file path=customXml/itemProps2.xml><?xml version="1.0" encoding="utf-8"?>
-<ds:datastoreItem xmlns:ds="http://schemas.openxmlformats.org/officeDocument/2006/customXml" ds:itemID="{E9DE315F-A627-46AB-A8B0-0526ACB4D1D2}">
+<file path=customXml/itemProps3.xml><?xml version="1.0" encoding="utf-8"?>
+<ds:datastoreItem xmlns:ds="http://schemas.openxmlformats.org/officeDocument/2006/customXml" ds:itemID="{DA53B4CE-B8AF-4139-B897-6C000248E4EB}">
   <ds:schemaRefs>
-    <ds:schemaRef ds:uri="http://schemas.microsoft.com/sharepoint/v3/contenttype/forms"/>
+    <ds:schemaRef ds:uri="http://schemas.openxmlformats.org/officeDocument/2006/bibliography"/>
   </ds:schemaRefs>
 </ds:datastoreItem>
 </file>
 
-<file path=customXml/itemProps3.xml><?xml version="1.0" encoding="utf-8"?>
+<file path=customXml/itemProps4.xml><?xml version="1.0" encoding="utf-8"?>
 <ds:datastoreItem xmlns:ds="http://schemas.openxmlformats.org/officeDocument/2006/customXml" ds:itemID="{57ED3DD1-1AB3-48F2-ACBD-9D0F816B67C1}">
   <ds:schemaRefs>
     <ds:schemaRef ds:uri="http://schemas.microsoft.com/office/2006/metadata/contentType"/>
@@ -4664,12 +5300,4 @@
     <ds:schemaRef ds:uri="http://schemas.microsoft.com/internal/obd"/>
   </ds:schemaRefs>
 </ds:datastoreItem>
-</file>
-
-<file path=customXml/itemProps4.xml><?xml version="1.0" encoding="utf-8"?>
-<ds:datastoreItem xmlns:ds="http://schemas.openxmlformats.org/officeDocument/2006/customXml" ds:itemID="{DA53B4CE-B8AF-4139-B897-6C000248E4EB}">
-  <ds:schemaRefs>
-    <ds:schemaRef ds:uri="http://schemas.openxmlformats.org/officeDocument/2006/bibliography"/>
-  </ds:schemaRefs>
-</ds:datastoreItem>
 </file>
</xml_diff>

<commit_message>
LAPR5-166 #rgpd #implementation RGPD Privacy Policy Changes
</commit_message>
<xml_diff>
--- a/doc/Sprint D/Sgrai/relatorioSgrai.docx
+++ b/doc/Sprint D/Sgrai/relatorioSgrai.docx
@@ -337,7 +337,7 @@
                             <w:txbxContent>
                               <w:p>
                                 <w:pPr>
-                                  <w:pStyle w:val="SemEspaamento"/>
+                                  <w:pStyle w:val="NoSpacing"/>
                                   <w:jc w:val="right"/>
                                   <w:rPr>
                                     <w:color w:val="4472C4" w:themeColor="accent1"/>
@@ -364,7 +364,7 @@
                               </w:p>
                               <w:p>
                                 <w:pPr>
-                                  <w:pStyle w:val="SemEspaamento"/>
+                                  <w:pStyle w:val="NoSpacing"/>
                                   <w:jc w:val="right"/>
                                   <w:rPr>
                                     <w:sz w:val="32"/>
@@ -382,7 +382,7 @@
                               </w:p>
                               <w:p>
                                 <w:pPr>
-                                  <w:pStyle w:val="SemEspaamento"/>
+                                  <w:pStyle w:val="NoSpacing"/>
                                   <w:jc w:val="center"/>
                                   <w:rPr>
                                     <w:color w:val="595959" w:themeColor="text1" w:themeTint="A6"/>
@@ -1066,7 +1066,7 @@
     </w:p>
     <w:p>
       <w:pPr>
-        <w:pStyle w:val="Ttulo1"/>
+        <w:pStyle w:val="Heading1"/>
       </w:pPr>
       <w:r>
         <w:lastRenderedPageBreak/>
@@ -1102,7 +1102,7 @@
         <w:proofErr w:type="spellStart"/>
         <w:r>
           <w:rPr>
-            <w:rStyle w:val="Hiperligao"/>
+            <w:rStyle w:val="Hyperlink"/>
             <w:rFonts w:ascii="Arial" w:hAnsi="Arial" w:cs="Arial"/>
             <w:color w:val="auto"/>
             <w:sz w:val="24"/>
@@ -1114,7 +1114,7 @@
         <w:proofErr w:type="spellEnd"/>
         <w:r>
           <w:rPr>
-            <w:rStyle w:val="Hiperligao"/>
+            <w:rStyle w:val="Hyperlink"/>
             <w:rFonts w:ascii="Arial" w:hAnsi="Arial" w:cs="Arial"/>
             <w:color w:val="auto"/>
             <w:sz w:val="24"/>
@@ -1126,7 +1126,7 @@
         <w:proofErr w:type="spellStart"/>
         <w:r>
           <w:rPr>
-            <w:rStyle w:val="Hiperligao"/>
+            <w:rStyle w:val="Hyperlink"/>
             <w:rFonts w:ascii="Arial" w:hAnsi="Arial" w:cs="Arial"/>
             <w:color w:val="auto"/>
             <w:sz w:val="24"/>
@@ -1138,7 +1138,7 @@
         <w:proofErr w:type="spellEnd"/>
         <w:r>
           <w:rPr>
-            <w:rStyle w:val="Hiperligao"/>
+            <w:rStyle w:val="Hyperlink"/>
             <w:rFonts w:ascii="Arial" w:hAnsi="Arial" w:cs="Arial"/>
             <w:color w:val="auto"/>
             <w:sz w:val="24"/>
@@ -1150,7 +1150,7 @@
         <w:proofErr w:type="spellStart"/>
         <w:r>
           <w:rPr>
-            <w:rStyle w:val="Hiperligao"/>
+            <w:rStyle w:val="Hyperlink"/>
             <w:rFonts w:ascii="Arial" w:hAnsi="Arial" w:cs="Arial"/>
             <w:color w:val="auto"/>
             <w:sz w:val="24"/>
@@ -1162,7 +1162,7 @@
         <w:proofErr w:type="spellEnd"/>
         <w:r>
           <w:rPr>
-            <w:rStyle w:val="Hiperligao"/>
+            <w:rStyle w:val="Hyperlink"/>
             <w:rFonts w:ascii="Arial" w:hAnsi="Arial" w:cs="Arial"/>
             <w:color w:val="auto"/>
             <w:sz w:val="24"/>
@@ -1174,7 +1174,7 @@
         <w:proofErr w:type="spellStart"/>
         <w:r>
           <w:rPr>
-            <w:rStyle w:val="Hiperligao"/>
+            <w:rStyle w:val="Hyperlink"/>
             <w:rFonts w:ascii="Arial" w:hAnsi="Arial" w:cs="Arial"/>
             <w:color w:val="auto"/>
             <w:sz w:val="24"/>
@@ -1327,7 +1327,7 @@
     </w:p>
     <w:p>
       <w:pPr>
-        <w:pStyle w:val="Ttulo1"/>
+        <w:pStyle w:val="Heading1"/>
       </w:pPr>
       <w:r>
         <w:t>Sprint B – Representação gráfica em 2D</w:t>
@@ -1335,7 +1335,7 @@
     </w:p>
     <w:p>
       <w:pPr>
-        <w:pStyle w:val="PargrafodaLista"/>
+        <w:pStyle w:val="ListParagraph"/>
         <w:numPr>
           <w:ilvl w:val="0"/>
           <w:numId w:val="9"/>
@@ -1447,7 +1447,7 @@
     </w:p>
     <w:p>
       <w:pPr>
-        <w:pStyle w:val="PargrafodaLista"/>
+        <w:pStyle w:val="ListParagraph"/>
         <w:numPr>
           <w:ilvl w:val="0"/>
           <w:numId w:val="9"/>
@@ -1549,7 +1549,7 @@
     </w:p>
     <w:p>
       <w:pPr>
-        <w:pStyle w:val="PargrafodaLista"/>
+        <w:pStyle w:val="ListParagraph"/>
         <w:numPr>
           <w:ilvl w:val="0"/>
           <w:numId w:val="9"/>
@@ -1589,7 +1589,7 @@
     </w:p>
     <w:p>
       <w:pPr>
-        <w:pStyle w:val="Ttulo1"/>
+        <w:pStyle w:val="Heading1"/>
       </w:pPr>
       <w:r>
         <w:t>Sprint C – Representação gráfica em 3D</w:t>
@@ -1597,7 +1597,7 @@
     </w:p>
     <w:p>
       <w:pPr>
-        <w:pStyle w:val="PargrafodaLista"/>
+        <w:pStyle w:val="ListParagraph"/>
         <w:numPr>
           <w:ilvl w:val="0"/>
           <w:numId w:val="12"/>
@@ -1713,15 +1713,7 @@
           <w:sz w:val="24"/>
           <w:szCs w:val="24"/>
         </w:rPr>
-        <w:t>, para o caso das ligações;</w:t>
-      </w:r>
-      <w:r>
-        <w:rPr>
-          <w:rFonts w:cstheme="minorHAnsi"/>
-          <w:sz w:val="24"/>
-          <w:szCs w:val="24"/>
-        </w:rPr>
-        <w:t xml:space="preserve"> na camara principal recorremos a </w:t>
+        <w:t xml:space="preserve">, para o caso das ligações; na camara principal recorremos a </w:t>
       </w:r>
       <w:proofErr w:type="spellStart"/>
       <w:r>
@@ -1736,7 +1728,7 @@
     </w:p>
     <w:p>
       <w:pPr>
-        <w:pStyle w:val="PargrafodaLista"/>
+        <w:pStyle w:val="ListParagraph"/>
         <w:numPr>
           <w:ilvl w:val="0"/>
           <w:numId w:val="12"/>
@@ -1831,41 +1823,327 @@
     </w:p>
     <w:p>
       <w:pPr>
-        <w:pStyle w:val="PargrafodaLista"/>
+        <w:pStyle w:val="ListParagraph"/>
         <w:numPr>
           <w:ilvl w:val="0"/>
           <w:numId w:val="12"/>
         </w:numPr>
-        <w:spacing w:line="256" w:lineRule="auto"/>
-        <w:jc w:val="both"/>
-        <w:rPr>
-          <w:rFonts w:ascii="Arial" w:hAnsi="Arial" w:cs="Arial"/>
-          <w:sz w:val="24"/>
-          <w:szCs w:val="24"/>
-        </w:rPr>
-      </w:pPr>
+        <w:spacing w:line="276" w:lineRule="auto"/>
+        <w:rPr>
+          <w:rFonts w:cstheme="minorHAnsi"/>
+          <w:sz w:val="24"/>
+          <w:szCs w:val="24"/>
+        </w:rPr>
+      </w:pPr>
+      <w:r>
+        <w:rPr>
+          <w:rFonts w:cstheme="minorHAnsi"/>
+          <w:sz w:val="24"/>
+          <w:szCs w:val="24"/>
+        </w:rPr>
+        <w:t xml:space="preserve">Para a navegação em primeira pessoa, foi utilizado </w:t>
+      </w:r>
+      <w:proofErr w:type="spellStart"/>
+      <w:proofErr w:type="gramStart"/>
+      <w:r>
+        <w:rPr>
+          <w:rFonts w:cstheme="minorHAnsi"/>
+          <w:sz w:val="24"/>
+          <w:szCs w:val="24"/>
+        </w:rPr>
+        <w:t>window.addEventListener</w:t>
+      </w:r>
+      <w:proofErr w:type="spellEnd"/>
+      <w:proofErr w:type="gramEnd"/>
+      <w:r>
+        <w:rPr>
+          <w:rFonts w:cstheme="minorHAnsi"/>
+          <w:sz w:val="24"/>
+          <w:szCs w:val="24"/>
+        </w:rPr>
+        <w:t xml:space="preserve"> para implementar os controlos. Ao pressionar a tecla “</w:t>
+      </w:r>
+      <w:r>
+        <w:rPr>
+          <w:rFonts w:cstheme="minorHAnsi"/>
+          <w:sz w:val="24"/>
+          <w:szCs w:val="24"/>
+        </w:rPr>
+        <w:t>W</w:t>
+      </w:r>
+      <w:r>
+        <w:rPr>
+          <w:rFonts w:cstheme="minorHAnsi"/>
+          <w:sz w:val="24"/>
+          <w:szCs w:val="24"/>
+        </w:rPr>
+        <w:t xml:space="preserve">”, este movimenta a </w:t>
+      </w:r>
+      <w:proofErr w:type="spellStart"/>
+      <w:r>
+        <w:rPr>
+          <w:rFonts w:cstheme="minorHAnsi"/>
+          <w:sz w:val="24"/>
+          <w:szCs w:val="24"/>
+        </w:rPr>
+        <w:t>camera</w:t>
+      </w:r>
+      <w:proofErr w:type="spellEnd"/>
+      <w:r>
+        <w:rPr>
+          <w:rFonts w:cstheme="minorHAnsi"/>
+          <w:sz w:val="24"/>
+          <w:szCs w:val="24"/>
+        </w:rPr>
+        <w:t xml:space="preserve"> para a frente, “</w:t>
+      </w:r>
+      <w:r>
+        <w:rPr>
+          <w:rFonts w:cstheme="minorHAnsi"/>
+          <w:sz w:val="24"/>
+          <w:szCs w:val="24"/>
+        </w:rPr>
+        <w:t>S</w:t>
+      </w:r>
+      <w:r>
+        <w:rPr>
+          <w:rFonts w:cstheme="minorHAnsi"/>
+          <w:sz w:val="24"/>
+          <w:szCs w:val="24"/>
+        </w:rPr>
+        <w:t>” movimenta para trás, “</w:t>
+      </w:r>
+      <w:r>
+        <w:rPr>
+          <w:rFonts w:cstheme="minorHAnsi"/>
+          <w:sz w:val="24"/>
+          <w:szCs w:val="24"/>
+        </w:rPr>
+        <w:t>D</w:t>
+      </w:r>
+      <w:r>
+        <w:rPr>
+          <w:rFonts w:cstheme="minorHAnsi"/>
+          <w:sz w:val="24"/>
+          <w:szCs w:val="24"/>
+        </w:rPr>
+        <w:t xml:space="preserve">” roda a </w:t>
+      </w:r>
+      <w:proofErr w:type="spellStart"/>
+      <w:r>
+        <w:rPr>
+          <w:rFonts w:cstheme="minorHAnsi"/>
+          <w:sz w:val="24"/>
+          <w:szCs w:val="24"/>
+        </w:rPr>
+        <w:t>camera</w:t>
+      </w:r>
+      <w:proofErr w:type="spellEnd"/>
+      <w:r>
+        <w:rPr>
+          <w:rFonts w:cstheme="minorHAnsi"/>
+          <w:sz w:val="24"/>
+          <w:szCs w:val="24"/>
+        </w:rPr>
+        <w:t xml:space="preserve"> para a </w:t>
+      </w:r>
+      <w:r>
+        <w:rPr>
+          <w:rFonts w:cstheme="minorHAnsi"/>
+          <w:sz w:val="24"/>
+          <w:szCs w:val="24"/>
+        </w:rPr>
+        <w:t xml:space="preserve">direita, “A” roda-a para a sua esquerda, “P” sobe a </w:t>
+      </w:r>
+      <w:proofErr w:type="spellStart"/>
+      <w:r>
+        <w:rPr>
+          <w:rFonts w:cstheme="minorHAnsi"/>
+          <w:sz w:val="24"/>
+          <w:szCs w:val="24"/>
+        </w:rPr>
+        <w:t>camera</w:t>
+      </w:r>
+      <w:proofErr w:type="spellEnd"/>
+      <w:r>
+        <w:rPr>
+          <w:rFonts w:cstheme="minorHAnsi"/>
+          <w:sz w:val="24"/>
+          <w:szCs w:val="24"/>
+        </w:rPr>
+        <w:t xml:space="preserve"> e “L” movimenta a </w:t>
+      </w:r>
+      <w:proofErr w:type="spellStart"/>
+      <w:r>
+        <w:rPr>
+          <w:rFonts w:cstheme="minorHAnsi"/>
+          <w:sz w:val="24"/>
+          <w:szCs w:val="24"/>
+        </w:rPr>
+        <w:t>camera</w:t>
+      </w:r>
+      <w:proofErr w:type="spellEnd"/>
+      <w:r>
+        <w:rPr>
+          <w:rFonts w:cstheme="minorHAnsi"/>
+          <w:sz w:val="24"/>
+          <w:szCs w:val="24"/>
+        </w:rPr>
+        <w:t xml:space="preserve"> para baixo.</w:t>
+      </w:r>
     </w:p>
     <w:p>
       <w:pPr>
-        <w:pStyle w:val="PargrafodaLista"/>
-        <w:rPr>
-          <w:rFonts w:ascii="Arial" w:hAnsi="Arial" w:cs="Arial"/>
-          <w:sz w:val="24"/>
-          <w:szCs w:val="24"/>
-        </w:rPr>
-      </w:pPr>
+        <w:pStyle w:val="ListParagraph"/>
+        <w:numPr>
+          <w:ilvl w:val="0"/>
+          <w:numId w:val="12"/>
+        </w:numPr>
+        <w:spacing w:line="276" w:lineRule="auto"/>
+        <w:rPr>
+          <w:rFonts w:cstheme="minorHAnsi"/>
+          <w:sz w:val="24"/>
+          <w:szCs w:val="24"/>
+        </w:rPr>
+      </w:pPr>
+      <w:r>
+        <w:rPr>
+          <w:rFonts w:cstheme="minorHAnsi"/>
+          <w:sz w:val="24"/>
+          <w:szCs w:val="24"/>
+        </w:rPr>
+        <w:t>Na implementação deste requisito, ao clicar num node do grafo, são apresentados 3 botões em cima deste: um para cada um dos algoritmos de pesquisa de caminhos (</w:t>
+      </w:r>
+      <w:proofErr w:type="spellStart"/>
+      <w:r>
+        <w:rPr>
+          <w:rFonts w:cstheme="minorHAnsi"/>
+          <w:sz w:val="24"/>
+          <w:szCs w:val="24"/>
+        </w:rPr>
+        <w:t>shortest</w:t>
+      </w:r>
+      <w:proofErr w:type="spellEnd"/>
+      <w:r>
+        <w:rPr>
+          <w:rFonts w:cstheme="minorHAnsi"/>
+          <w:sz w:val="24"/>
+          <w:szCs w:val="24"/>
+        </w:rPr>
+        <w:t xml:space="preserve">, </w:t>
+      </w:r>
+      <w:proofErr w:type="spellStart"/>
+      <w:r>
+        <w:rPr>
+          <w:rFonts w:cstheme="minorHAnsi"/>
+          <w:sz w:val="24"/>
+          <w:szCs w:val="24"/>
+        </w:rPr>
+        <w:t>safest</w:t>
+      </w:r>
+      <w:proofErr w:type="spellEnd"/>
+      <w:r>
+        <w:rPr>
+          <w:rFonts w:cstheme="minorHAnsi"/>
+          <w:sz w:val="24"/>
+          <w:szCs w:val="24"/>
+        </w:rPr>
+        <w:t xml:space="preserve"> e </w:t>
+      </w:r>
+      <w:proofErr w:type="spellStart"/>
+      <w:r>
+        <w:rPr>
+          <w:rFonts w:cstheme="minorHAnsi"/>
+          <w:sz w:val="24"/>
+          <w:szCs w:val="24"/>
+        </w:rPr>
+        <w:t>strongest</w:t>
+      </w:r>
+      <w:proofErr w:type="spellEnd"/>
+      <w:r>
+        <w:rPr>
+          <w:rFonts w:cstheme="minorHAnsi"/>
+          <w:sz w:val="24"/>
+          <w:szCs w:val="24"/>
+        </w:rPr>
+        <w:t xml:space="preserve"> </w:t>
+      </w:r>
+      <w:proofErr w:type="spellStart"/>
+      <w:r>
+        <w:rPr>
+          <w:rFonts w:cstheme="minorHAnsi"/>
+          <w:sz w:val="24"/>
+          <w:szCs w:val="24"/>
+        </w:rPr>
+        <w:t>paths</w:t>
+      </w:r>
+      <w:proofErr w:type="spellEnd"/>
+      <w:r>
+        <w:rPr>
+          <w:rFonts w:cstheme="minorHAnsi"/>
+          <w:sz w:val="24"/>
+          <w:szCs w:val="24"/>
+        </w:rPr>
+        <w:t xml:space="preserve">). Ao clicar num deles, o módulo desenvolvido para a unidade curricular de ALGAV irá ser chamado, retornando um caminho com os ids de cada jogador desde o utilizador atual até ao selecionado. Com estes ids, são mudadas as cores de todos os nós presentes nesse caminho, bem como as suas ligações. Ao selecionar outro caminho, </w:t>
+      </w:r>
+      <w:proofErr w:type="gramStart"/>
+      <w:r>
+        <w:rPr>
+          <w:rFonts w:cstheme="minorHAnsi"/>
+          <w:sz w:val="24"/>
+          <w:szCs w:val="24"/>
+        </w:rPr>
+        <w:t>este limpa</w:t>
+      </w:r>
+      <w:proofErr w:type="gramEnd"/>
+      <w:r>
+        <w:rPr>
+          <w:rFonts w:cstheme="minorHAnsi"/>
+          <w:sz w:val="24"/>
+          <w:szCs w:val="24"/>
+        </w:rPr>
+        <w:t xml:space="preserve"> o caminho anterior antes d</w:t>
+      </w:r>
+      <w:r>
+        <w:rPr>
+          <w:rFonts w:cstheme="minorHAnsi"/>
+          <w:sz w:val="24"/>
+          <w:szCs w:val="24"/>
+        </w:rPr>
+        <w:t xml:space="preserve">e fazer o calculo seguinte. Como funcionalidade extra, foi implementado uma tecla para limpar o caminho caso o utilizador o queira fazer, ou seja, ao </w:t>
+      </w:r>
+      <w:proofErr w:type="spellStart"/>
+      <w:r>
+        <w:rPr>
+          <w:rFonts w:cstheme="minorHAnsi"/>
+          <w:sz w:val="24"/>
+          <w:szCs w:val="24"/>
+        </w:rPr>
+        <w:t>primir</w:t>
+      </w:r>
+      <w:proofErr w:type="spellEnd"/>
+      <w:r>
+        <w:rPr>
+          <w:rFonts w:cstheme="minorHAnsi"/>
+          <w:sz w:val="24"/>
+          <w:szCs w:val="24"/>
+        </w:rPr>
+        <w:t xml:space="preserve"> a tecla “C”, o caminho atual, se existente, é limpo.</w:t>
+      </w:r>
     </w:p>
     <w:p>
       <w:pPr>
-        <w:pStyle w:val="Ttulo1"/>
-      </w:pPr>
-      <w:r>
+        <w:pStyle w:val="Heading1"/>
+      </w:pPr>
+      <w:r>
+        <w:lastRenderedPageBreak/>
         <w:t>Sprint D – Feedback para o utilizador, navegação e aperfeiçoamento das representações gráficas</w:t>
       </w:r>
     </w:p>
+    <w:p/>
     <w:p>
       <w:pPr>
-        <w:pStyle w:val="PargrafodaLista"/>
+        <w:pStyle w:val="ListParagraph"/>
         <w:numPr>
           <w:ilvl w:val="0"/>
           <w:numId w:val="10"/>
@@ -1965,7 +2243,7 @@
           <w:sz w:val="24"/>
           <w:szCs w:val="24"/>
         </w:rPr>
-        <w:t xml:space="preserve"> spot </w:t>
+        <w:t xml:space="preserve"> </w:t>
       </w:r>
       <w:proofErr w:type="spellStart"/>
       <w:r>
@@ -1974,7 +2252,23 @@
           <w:sz w:val="24"/>
           <w:szCs w:val="24"/>
         </w:rPr>
-        <w:t>liht</w:t>
+        <w:t>spotli</w:t>
+      </w:r>
+      <w:r>
+        <w:rPr>
+          <w:rFonts w:cstheme="minorHAnsi"/>
+          <w:sz w:val="24"/>
+          <w:szCs w:val="24"/>
+        </w:rPr>
+        <w:t>g</w:t>
+      </w:r>
+      <w:r>
+        <w:rPr>
+          <w:rFonts w:cstheme="minorHAnsi"/>
+          <w:sz w:val="24"/>
+          <w:szCs w:val="24"/>
+        </w:rPr>
+        <w:t>ht</w:t>
       </w:r>
       <w:proofErr w:type="spellEnd"/>
       <w:r>
@@ -1988,7 +2282,7 @@
     </w:p>
     <w:p>
       <w:pPr>
-        <w:pStyle w:val="PargrafodaLista"/>
+        <w:pStyle w:val="ListParagraph"/>
         <w:numPr>
           <w:ilvl w:val="0"/>
           <w:numId w:val="10"/>
@@ -2000,10 +2294,154 @@
           <w:szCs w:val="24"/>
         </w:rPr>
       </w:pPr>
+      <w:r>
+        <w:rPr>
+          <w:rFonts w:cstheme="minorHAnsi"/>
+          <w:sz w:val="24"/>
+          <w:szCs w:val="24"/>
+        </w:rPr>
+        <w:t xml:space="preserve">Para não permitir que o utilizador atravesse os objetos da cena, foi implementado um sistema de deteção de colisões, através do cálculo da distância da </w:t>
+      </w:r>
+      <w:proofErr w:type="spellStart"/>
+      <w:r>
+        <w:rPr>
+          <w:rFonts w:cstheme="minorHAnsi"/>
+          <w:sz w:val="24"/>
+          <w:szCs w:val="24"/>
+        </w:rPr>
+        <w:t>camera</w:t>
+      </w:r>
+      <w:proofErr w:type="spellEnd"/>
+      <w:r>
+        <w:rPr>
+          <w:rFonts w:cstheme="minorHAnsi"/>
+          <w:sz w:val="24"/>
+          <w:szCs w:val="24"/>
+        </w:rPr>
+        <w:t xml:space="preserve"> até cada node (utilizando </w:t>
+      </w:r>
+      <w:proofErr w:type="spellStart"/>
+      <w:proofErr w:type="gramStart"/>
+      <w:r>
+        <w:rPr>
+          <w:rFonts w:cstheme="minorHAnsi"/>
+          <w:sz w:val="24"/>
+          <w:szCs w:val="24"/>
+        </w:rPr>
+        <w:t>position.distanceTo</w:t>
+      </w:r>
+      <w:proofErr w:type="spellEnd"/>
+      <w:proofErr w:type="gramEnd"/>
+      <w:r>
+        <w:rPr>
+          <w:rFonts w:cstheme="minorHAnsi"/>
+          <w:sz w:val="24"/>
+          <w:szCs w:val="24"/>
+        </w:rPr>
+        <w:t>(</w:t>
+      </w:r>
+      <w:proofErr w:type="spellStart"/>
+      <w:r>
+        <w:rPr>
+          <w:rFonts w:cstheme="minorHAnsi"/>
+          <w:sz w:val="24"/>
+          <w:szCs w:val="24"/>
+        </w:rPr>
+        <w:t>position</w:t>
+      </w:r>
+      <w:proofErr w:type="spellEnd"/>
+      <w:r>
+        <w:rPr>
+          <w:rFonts w:cstheme="minorHAnsi"/>
+          <w:sz w:val="24"/>
+          <w:szCs w:val="24"/>
+        </w:rPr>
+        <w:t xml:space="preserve">)) e, quando este fosse inferior a 5, o sistema detetaria uma colisão. O mesmo foi implementado para as </w:t>
+      </w:r>
+      <w:proofErr w:type="gramStart"/>
+      <w:r>
+        <w:rPr>
+          <w:rFonts w:cstheme="minorHAnsi"/>
+          <w:sz w:val="24"/>
+          <w:szCs w:val="24"/>
+        </w:rPr>
+        <w:t>ligações</w:t>
+      </w:r>
+      <w:proofErr w:type="gramEnd"/>
+      <w:r>
+        <w:rPr>
+          <w:rFonts w:cstheme="minorHAnsi"/>
+          <w:sz w:val="24"/>
+          <w:szCs w:val="24"/>
+        </w:rPr>
+        <w:t xml:space="preserve"> mas, como estas se tratam de cilindros, foi </w:t>
+      </w:r>
+      <w:r>
+        <w:rPr>
+          <w:rFonts w:cstheme="minorHAnsi"/>
+          <w:sz w:val="24"/>
+          <w:szCs w:val="24"/>
+        </w:rPr>
+        <w:t xml:space="preserve">criado uma Line3, da posição do node inicial da ligação até a posição do node final da mesma e depois calculada a distância até ao ponto mais próximo da posição da </w:t>
+      </w:r>
+      <w:proofErr w:type="spellStart"/>
+      <w:r>
+        <w:rPr>
+          <w:rFonts w:cstheme="minorHAnsi"/>
+          <w:sz w:val="24"/>
+          <w:szCs w:val="24"/>
+        </w:rPr>
+        <w:t>camera</w:t>
+      </w:r>
+      <w:proofErr w:type="spellEnd"/>
+      <w:r>
+        <w:rPr>
+          <w:rFonts w:cstheme="minorHAnsi"/>
+          <w:sz w:val="24"/>
+          <w:szCs w:val="24"/>
+        </w:rPr>
+        <w:t xml:space="preserve"> através do método </w:t>
+      </w:r>
+      <w:proofErr w:type="spellStart"/>
+      <w:r>
+        <w:rPr>
+          <w:rFonts w:cstheme="minorHAnsi"/>
+          <w:sz w:val="24"/>
+          <w:szCs w:val="24"/>
+        </w:rPr>
+        <w:t>closestPointToPoint</w:t>
+      </w:r>
+      <w:proofErr w:type="spellEnd"/>
+      <w:r>
+        <w:rPr>
+          <w:rFonts w:cstheme="minorHAnsi"/>
+          <w:sz w:val="24"/>
+          <w:szCs w:val="24"/>
+        </w:rPr>
+        <w:t xml:space="preserve">. Caso esta seja menor do que 3, é considerada colisão. Estas verificações são feitas cada vez que a posição da </w:t>
+      </w:r>
+      <w:proofErr w:type="spellStart"/>
+      <w:r>
+        <w:rPr>
+          <w:rFonts w:cstheme="minorHAnsi"/>
+          <w:sz w:val="24"/>
+          <w:szCs w:val="24"/>
+        </w:rPr>
+        <w:t>camera</w:t>
+      </w:r>
+      <w:proofErr w:type="spellEnd"/>
+      <w:r>
+        <w:rPr>
+          <w:rFonts w:cstheme="minorHAnsi"/>
+          <w:sz w:val="24"/>
+          <w:szCs w:val="24"/>
+        </w:rPr>
+        <w:t xml:space="preserve"> é alterada na navegação em primeira pessoa.</w:t>
+      </w:r>
     </w:p>
     <w:p>
       <w:pPr>
-        <w:pStyle w:val="PargrafodaLista"/>
+        <w:pStyle w:val="ListParagraph"/>
         <w:numPr>
           <w:ilvl w:val="0"/>
           <w:numId w:val="10"/>
@@ -2083,7 +2521,7 @@
           <w:sz w:val="24"/>
           <w:szCs w:val="24"/>
         </w:rPr>
-        <w:t xml:space="preserve"> html como </w:t>
+        <w:t xml:space="preserve"> </w:t>
       </w:r>
       <w:proofErr w:type="spellStart"/>
       <w:r>
@@ -2093,6 +2531,26 @@
           <w:sz w:val="24"/>
           <w:szCs w:val="24"/>
         </w:rPr>
+        <w:t>html</w:t>
+      </w:r>
+      <w:proofErr w:type="spellEnd"/>
+      <w:r>
+        <w:rPr>
+          <w:rFonts w:cstheme="minorHAnsi"/>
+          <w:color w:val="000000" w:themeColor="text1"/>
+          <w:sz w:val="24"/>
+          <w:szCs w:val="24"/>
+        </w:rPr>
+        <w:t xml:space="preserve"> como </w:t>
+      </w:r>
+      <w:proofErr w:type="spellStart"/>
+      <w:r>
+        <w:rPr>
+          <w:rFonts w:cstheme="minorHAnsi"/>
+          <w:color w:val="000000" w:themeColor="text1"/>
+          <w:sz w:val="24"/>
+          <w:szCs w:val="24"/>
+        </w:rPr>
         <w:t>objecto</w:t>
       </w:r>
       <w:proofErr w:type="spellEnd"/>
@@ -2103,17 +2561,7 @@
           <w:sz w:val="24"/>
           <w:szCs w:val="24"/>
         </w:rPr>
-        <w:t xml:space="preserve"> CSS2DObject ) com informação sobre este ao seu lado. Caso o cursor do rato saia do node, esta é removida. Por outro lado, </w:t>
-      </w:r>
-      <w:r>
-        <w:rPr>
-          <w:rFonts w:cstheme="minorHAnsi"/>
-          <w:color w:val="000000" w:themeColor="text1"/>
-          <w:sz w:val="24"/>
-          <w:szCs w:val="24"/>
-        </w:rPr>
-        <w:lastRenderedPageBreak/>
-        <w:t xml:space="preserve">caso o utilizador carregue no node, este ficará selecionado, também a vermelho, e para além dos botões do caminho, ao seu lado será também apresentado um avatar </w:t>
+        <w:t xml:space="preserve"> CSS2DObject ) com informação sobre este ao seu lado. Caso o cursor do rato saia do node, esta é removida. Por outro lado, caso o utilizador carregue no node, este ficará selecionado, também a vermelho, e para além dos botões do caminho, ao seu lado será também apresentado um avatar </w:t>
       </w:r>
       <w:proofErr w:type="gramStart"/>
       <w:r>
@@ -2158,18 +2606,198 @@
     </w:p>
     <w:p>
       <w:pPr>
-        <w:pStyle w:val="PargrafodaLista"/>
+        <w:pStyle w:val="ListParagraph"/>
         <w:numPr>
           <w:ilvl w:val="0"/>
           <w:numId w:val="10"/>
         </w:numPr>
         <w:spacing w:line="256" w:lineRule="auto"/>
         <w:rPr>
-          <w:rFonts w:ascii="Arial" w:hAnsi="Arial" w:cs="Arial"/>
-          <w:sz w:val="24"/>
-          <w:szCs w:val="24"/>
-        </w:rPr>
-      </w:pPr>
+          <w:rFonts w:cstheme="minorHAnsi"/>
+          <w:color w:val="000000" w:themeColor="text1"/>
+          <w:sz w:val="24"/>
+          <w:szCs w:val="24"/>
+        </w:rPr>
+      </w:pPr>
+      <w:r>
+        <w:rPr>
+          <w:rFonts w:cstheme="minorHAnsi"/>
+          <w:color w:val="000000" w:themeColor="text1"/>
+          <w:sz w:val="24"/>
+          <w:szCs w:val="24"/>
+        </w:rPr>
+        <w:t xml:space="preserve">Para a implementação deste requisito, foram utilizadas </w:t>
+      </w:r>
+      <w:proofErr w:type="spellStart"/>
+      <w:r>
+        <w:rPr>
+          <w:rFonts w:cstheme="minorHAnsi"/>
+          <w:color w:val="000000" w:themeColor="text1"/>
+          <w:sz w:val="24"/>
+          <w:szCs w:val="24"/>
+        </w:rPr>
+        <w:t>billboards</w:t>
+      </w:r>
+      <w:proofErr w:type="spellEnd"/>
+      <w:r>
+        <w:rPr>
+          <w:rFonts w:cstheme="minorHAnsi"/>
+          <w:color w:val="000000" w:themeColor="text1"/>
+          <w:sz w:val="24"/>
+          <w:szCs w:val="24"/>
+        </w:rPr>
+        <w:t xml:space="preserve"> (elemento </w:t>
+      </w:r>
+      <w:proofErr w:type="spellStart"/>
+      <w:r>
+        <w:rPr>
+          <w:rFonts w:cstheme="minorHAnsi"/>
+          <w:color w:val="000000" w:themeColor="text1"/>
+          <w:sz w:val="24"/>
+          <w:szCs w:val="24"/>
+        </w:rPr>
+        <w:t>html</w:t>
+      </w:r>
+      <w:proofErr w:type="spellEnd"/>
+      <w:r>
+        <w:rPr>
+          <w:rFonts w:cstheme="minorHAnsi"/>
+          <w:color w:val="000000" w:themeColor="text1"/>
+          <w:sz w:val="24"/>
+          <w:szCs w:val="24"/>
+        </w:rPr>
+        <w:t xml:space="preserve"> como objeto </w:t>
+      </w:r>
+      <w:r>
+        <w:rPr>
+          <w:rFonts w:cstheme="minorHAnsi"/>
+          <w:color w:val="000000" w:themeColor="text1"/>
+          <w:sz w:val="24"/>
+          <w:szCs w:val="24"/>
+        </w:rPr>
+        <w:t>CSS2DObject</w:t>
+      </w:r>
+      <w:r>
+        <w:rPr>
+          <w:rFonts w:cstheme="minorHAnsi"/>
+          <w:color w:val="000000" w:themeColor="text1"/>
+          <w:sz w:val="24"/>
+          <w:szCs w:val="24"/>
+        </w:rPr>
+        <w:t>) onde, para o utiliza</w:t>
+      </w:r>
+      <w:r>
+        <w:rPr>
+          <w:rFonts w:cstheme="minorHAnsi"/>
+          <w:color w:val="000000" w:themeColor="text1"/>
+          <w:sz w:val="24"/>
+          <w:szCs w:val="24"/>
+        </w:rPr>
+        <w:t>do</w:t>
+      </w:r>
+      <w:r>
+        <w:rPr>
+          <w:rFonts w:cstheme="minorHAnsi"/>
+          <w:color w:val="000000" w:themeColor="text1"/>
+          <w:sz w:val="24"/>
+          <w:szCs w:val="24"/>
+        </w:rPr>
+        <w:t xml:space="preserve">r atual, este irá </w:t>
+      </w:r>
+      <w:r>
+        <w:rPr>
+          <w:rFonts w:cstheme="minorHAnsi"/>
+          <w:color w:val="000000" w:themeColor="text1"/>
+          <w:sz w:val="24"/>
+          <w:szCs w:val="24"/>
+        </w:rPr>
+        <w:t>a</w:t>
+      </w:r>
+      <w:r>
+        <w:rPr>
+          <w:rFonts w:cstheme="minorHAnsi"/>
+          <w:color w:val="000000" w:themeColor="text1"/>
+          <w:sz w:val="24"/>
+          <w:szCs w:val="24"/>
+        </w:rPr>
+        <w:t xml:space="preserve">presentar um </w:t>
+      </w:r>
+      <w:proofErr w:type="spellStart"/>
+      <w:r>
+        <w:rPr>
+          <w:rFonts w:cstheme="minorHAnsi"/>
+          <w:color w:val="000000" w:themeColor="text1"/>
+          <w:sz w:val="24"/>
+          <w:szCs w:val="24"/>
+        </w:rPr>
+        <w:t>emoji</w:t>
+      </w:r>
+      <w:proofErr w:type="spellEnd"/>
+      <w:r>
+        <w:rPr>
+          <w:rFonts w:cstheme="minorHAnsi"/>
+          <w:color w:val="000000" w:themeColor="text1"/>
+          <w:sz w:val="24"/>
+          <w:szCs w:val="24"/>
+        </w:rPr>
+        <w:t xml:space="preserve"> referente ao seu estado emocional</w:t>
+      </w:r>
+      <w:r>
+        <w:rPr>
+          <w:rFonts w:cstheme="minorHAnsi"/>
+          <w:color w:val="000000" w:themeColor="text1"/>
+          <w:sz w:val="24"/>
+          <w:szCs w:val="24"/>
+        </w:rPr>
+        <w:t xml:space="preserve"> juntamente com o resto da informação do perfil</w:t>
+      </w:r>
+      <w:r>
+        <w:rPr>
+          <w:rFonts w:cstheme="minorHAnsi"/>
+          <w:color w:val="000000" w:themeColor="text1"/>
+          <w:sz w:val="24"/>
+          <w:szCs w:val="24"/>
+        </w:rPr>
+        <w:t xml:space="preserve">. Estes </w:t>
+      </w:r>
+      <w:proofErr w:type="spellStart"/>
+      <w:r>
+        <w:rPr>
+          <w:rFonts w:cstheme="minorHAnsi"/>
+          <w:color w:val="000000" w:themeColor="text1"/>
+          <w:sz w:val="24"/>
+          <w:szCs w:val="24"/>
+        </w:rPr>
+        <w:t>emojis</w:t>
+      </w:r>
+      <w:proofErr w:type="spellEnd"/>
+      <w:r>
+        <w:rPr>
+          <w:rFonts w:cstheme="minorHAnsi"/>
+          <w:color w:val="000000" w:themeColor="text1"/>
+          <w:sz w:val="24"/>
+          <w:szCs w:val="24"/>
+        </w:rPr>
+        <w:t xml:space="preserve"> estão de acordo o modelo OCC e em conformidade com os apresentados no perfil do </w:t>
+      </w:r>
+      <w:r>
+        <w:rPr>
+          <w:rFonts w:cstheme="minorHAnsi"/>
+          <w:color w:val="000000" w:themeColor="text1"/>
+          <w:sz w:val="24"/>
+          <w:szCs w:val="24"/>
+        </w:rPr>
+        <w:t>mesmo, localizado</w:t>
+      </w:r>
+      <w:r>
+        <w:rPr>
+          <w:rFonts w:cstheme="minorHAnsi"/>
+          <w:color w:val="000000" w:themeColor="text1"/>
+          <w:sz w:val="24"/>
+          <w:szCs w:val="24"/>
+        </w:rPr>
+        <w:t xml:space="preserve"> noutro componente da aplicação.</w:t>
+      </w:r>
     </w:p>
     <w:p>
       <w:pPr>
@@ -2233,7 +2861,7 @@
     <w:sdtContent>
       <w:p>
         <w:pPr>
-          <w:pStyle w:val="Rodap"/>
+          <w:pStyle w:val="Footer"/>
           <w:jc w:val="right"/>
         </w:pPr>
         <w:r>
@@ -2256,7 +2884,7 @@
   </w:sdt>
   <w:p>
     <w:pPr>
-      <w:pStyle w:val="Rodap"/>
+      <w:pStyle w:val="Footer"/>
     </w:pPr>
   </w:p>
 </w:ftr>
@@ -3706,11 +4334,11 @@
     <w:name w:val="Normal"/>
     <w:qFormat/>
   </w:style>
-  <w:style w:type="paragraph" w:styleId="Ttulo1">
+  <w:style w:type="paragraph" w:styleId="Heading1">
     <w:name w:val="heading 1"/>
     <w:basedOn w:val="Normal"/>
     <w:next w:val="Normal"/>
-    <w:link w:val="Ttulo1Carter"/>
+    <w:link w:val="Heading1Char"/>
     <w:uiPriority w:val="9"/>
     <w:qFormat/>
     <w:rsid w:val="00E90F38"/>
@@ -3727,11 +4355,11 @@
       <w:szCs w:val="32"/>
     </w:rPr>
   </w:style>
-  <w:style w:type="paragraph" w:styleId="Ttulo2">
+  <w:style w:type="paragraph" w:styleId="Heading2">
     <w:name w:val="heading 2"/>
     <w:basedOn w:val="Normal"/>
     <w:next w:val="Normal"/>
-    <w:link w:val="Ttulo2Carter"/>
+    <w:link w:val="Heading2Char"/>
     <w:uiPriority w:val="9"/>
     <w:unhideWhenUsed/>
     <w:qFormat/>
@@ -3749,11 +4377,11 @@
       <w:szCs w:val="26"/>
     </w:rPr>
   </w:style>
-  <w:style w:type="paragraph" w:styleId="Ttulo3">
+  <w:style w:type="paragraph" w:styleId="Heading3">
     <w:name w:val="heading 3"/>
     <w:basedOn w:val="Normal"/>
     <w:next w:val="Normal"/>
-    <w:link w:val="Ttulo3Carter"/>
+    <w:link w:val="Heading3Char"/>
     <w:uiPriority w:val="9"/>
     <w:unhideWhenUsed/>
     <w:qFormat/>
@@ -3771,13 +4399,13 @@
       <w:szCs w:val="24"/>
     </w:rPr>
   </w:style>
-  <w:style w:type="character" w:default="1" w:styleId="Tipodeletrapredefinidodopargrafo">
+  <w:style w:type="character" w:default="1" w:styleId="DefaultParagraphFont">
     <w:name w:val="Default Paragraph Font"/>
     <w:uiPriority w:val="1"/>
     <w:semiHidden/>
     <w:unhideWhenUsed/>
   </w:style>
-  <w:style w:type="table" w:default="1" w:styleId="Tabelanormal">
+  <w:style w:type="table" w:default="1" w:styleId="TableNormal">
     <w:name w:val="Normal Table"/>
     <w:uiPriority w:val="99"/>
     <w:semiHidden/>
@@ -3792,16 +4420,16 @@
       </w:tblCellMar>
     </w:tblPr>
   </w:style>
-  <w:style w:type="numbering" w:default="1" w:styleId="Semlista">
+  <w:style w:type="numbering" w:default="1" w:styleId="NoList">
     <w:name w:val="No List"/>
     <w:uiPriority w:val="99"/>
     <w:semiHidden/>
     <w:unhideWhenUsed/>
   </w:style>
-  <w:style w:type="paragraph" w:styleId="Cabealho">
+  <w:style w:type="paragraph" w:styleId="Header">
     <w:name w:val="header"/>
     <w:basedOn w:val="Normal"/>
-    <w:link w:val="CabealhoCarter"/>
+    <w:link w:val="HeaderChar"/>
     <w:uiPriority w:val="99"/>
     <w:unhideWhenUsed/>
     <w:rsid w:val="00995B73"/>
@@ -3813,17 +4441,17 @@
       <w:spacing w:after="0" w:line="240" w:lineRule="auto"/>
     </w:pPr>
   </w:style>
-  <w:style w:type="character" w:customStyle="1" w:styleId="CabealhoCarter">
-    <w:name w:val="Cabeçalho Caráter"/>
-    <w:basedOn w:val="Tipodeletrapredefinidodopargrafo"/>
-    <w:link w:val="Cabealho"/>
+  <w:style w:type="character" w:customStyle="1" w:styleId="HeaderChar">
+    <w:name w:val="Header Char"/>
+    <w:basedOn w:val="DefaultParagraphFont"/>
+    <w:link w:val="Header"/>
     <w:uiPriority w:val="99"/>
     <w:rsid w:val="00995B73"/>
   </w:style>
-  <w:style w:type="paragraph" w:styleId="Rodap">
+  <w:style w:type="paragraph" w:styleId="Footer">
     <w:name w:val="footer"/>
     <w:basedOn w:val="Normal"/>
-    <w:link w:val="RodapCarter"/>
+    <w:link w:val="FooterChar"/>
     <w:uiPriority w:val="99"/>
     <w:unhideWhenUsed/>
     <w:rsid w:val="00995B73"/>
@@ -3835,16 +4463,16 @@
       <w:spacing w:after="0" w:line="240" w:lineRule="auto"/>
     </w:pPr>
   </w:style>
-  <w:style w:type="character" w:customStyle="1" w:styleId="RodapCarter">
-    <w:name w:val="Rodapé Caráter"/>
-    <w:basedOn w:val="Tipodeletrapredefinidodopargrafo"/>
-    <w:link w:val="Rodap"/>
+  <w:style w:type="character" w:customStyle="1" w:styleId="FooterChar">
+    <w:name w:val="Footer Char"/>
+    <w:basedOn w:val="DefaultParagraphFont"/>
+    <w:link w:val="Footer"/>
     <w:uiPriority w:val="99"/>
     <w:rsid w:val="00995B73"/>
   </w:style>
   <w:style w:type="character" w:customStyle="1" w:styleId="eop">
     <w:name w:val="eop"/>
-    <w:basedOn w:val="Tipodeletrapredefinidodopargrafo"/>
+    <w:basedOn w:val="DefaultParagraphFont"/>
     <w:rsid w:val="00434F98"/>
   </w:style>
   <w:style w:type="paragraph" w:customStyle="1" w:styleId="paragraph">
@@ -3861,9 +4489,9 @@
       <w:lang w:eastAsia="pt-PT"/>
     </w:rPr>
   </w:style>
-  <w:style w:type="paragraph" w:styleId="SemEspaamento">
+  <w:style w:type="paragraph" w:styleId="NoSpacing">
     <w:name w:val="No Spacing"/>
-    <w:link w:val="SemEspaamentoCarter"/>
+    <w:link w:val="NoSpacingChar"/>
     <w:uiPriority w:val="1"/>
     <w:qFormat/>
     <w:rsid w:val="00817553"/>
@@ -3875,10 +4503,10 @@
       <w:lang w:eastAsia="pt-PT"/>
     </w:rPr>
   </w:style>
-  <w:style w:type="character" w:customStyle="1" w:styleId="SemEspaamentoCarter">
-    <w:name w:val="Sem Espaçamento Caráter"/>
-    <w:basedOn w:val="Tipodeletrapredefinidodopargrafo"/>
-    <w:link w:val="SemEspaamento"/>
+  <w:style w:type="character" w:customStyle="1" w:styleId="NoSpacingChar">
+    <w:name w:val="No Spacing Char"/>
+    <w:basedOn w:val="DefaultParagraphFont"/>
+    <w:link w:val="NoSpacing"/>
     <w:uiPriority w:val="1"/>
     <w:rsid w:val="00817553"/>
     <w:rPr>
@@ -3888,13 +4516,13 @@
   </w:style>
   <w:style w:type="character" w:customStyle="1" w:styleId="normaltextrun">
     <w:name w:val="normaltextrun"/>
-    <w:basedOn w:val="Tipodeletrapredefinidodopargrafo"/>
+    <w:basedOn w:val="DefaultParagraphFont"/>
     <w:rsid w:val="00817553"/>
   </w:style>
-  <w:style w:type="character" w:customStyle="1" w:styleId="Ttulo1Carter">
-    <w:name w:val="Título 1 Caráter"/>
-    <w:basedOn w:val="Tipodeletrapredefinidodopargrafo"/>
-    <w:link w:val="Ttulo1"/>
+  <w:style w:type="character" w:customStyle="1" w:styleId="Heading1Char">
+    <w:name w:val="Heading 1 Char"/>
+    <w:basedOn w:val="DefaultParagraphFont"/>
+    <w:link w:val="Heading1"/>
     <w:uiPriority w:val="9"/>
     <w:rsid w:val="00E90F38"/>
     <w:rPr>
@@ -3904,10 +4532,10 @@
       <w:szCs w:val="32"/>
     </w:rPr>
   </w:style>
-  <w:style w:type="character" w:customStyle="1" w:styleId="Ttulo2Carter">
-    <w:name w:val="Título 2 Caráter"/>
-    <w:basedOn w:val="Tipodeletrapredefinidodopargrafo"/>
-    <w:link w:val="Ttulo2"/>
+  <w:style w:type="character" w:customStyle="1" w:styleId="Heading2Char">
+    <w:name w:val="Heading 2 Char"/>
+    <w:basedOn w:val="DefaultParagraphFont"/>
+    <w:link w:val="Heading2"/>
     <w:uiPriority w:val="9"/>
     <w:rsid w:val="00E90F38"/>
     <w:rPr>
@@ -3917,10 +4545,10 @@
       <w:szCs w:val="26"/>
     </w:rPr>
   </w:style>
-  <w:style w:type="character" w:customStyle="1" w:styleId="Ttulo3Carter">
-    <w:name w:val="Título 3 Caráter"/>
-    <w:basedOn w:val="Tipodeletrapredefinidodopargrafo"/>
-    <w:link w:val="Ttulo3"/>
+  <w:style w:type="character" w:customStyle="1" w:styleId="Heading3Char">
+    <w:name w:val="Heading 3 Char"/>
+    <w:basedOn w:val="DefaultParagraphFont"/>
+    <w:link w:val="Heading3"/>
     <w:uiPriority w:val="9"/>
     <w:rsid w:val="00E90F38"/>
     <w:rPr>
@@ -3930,9 +4558,9 @@
       <w:szCs w:val="24"/>
     </w:rPr>
   </w:style>
-  <w:style w:type="paragraph" w:styleId="Cabealhodondice">
+  <w:style w:type="paragraph" w:styleId="TOCHeading">
     <w:name w:val="TOC Heading"/>
-    <w:basedOn w:val="Ttulo1"/>
+    <w:basedOn w:val="Heading1"/>
     <w:next w:val="Normal"/>
     <w:uiPriority w:val="39"/>
     <w:unhideWhenUsed/>
@@ -3945,7 +4573,7 @@
       <w:lang w:eastAsia="pt-PT"/>
     </w:rPr>
   </w:style>
-  <w:style w:type="paragraph" w:styleId="ndice1">
+  <w:style w:type="paragraph" w:styleId="TOC1">
     <w:name w:val="toc 1"/>
     <w:basedOn w:val="Normal"/>
     <w:next w:val="Normal"/>
@@ -3957,9 +4585,9 @@
       <w:spacing w:after="100"/>
     </w:pPr>
   </w:style>
-  <w:style w:type="character" w:styleId="Hiperligao">
+  <w:style w:type="character" w:styleId="Hyperlink">
     <w:name w:val="Hyperlink"/>
-    <w:basedOn w:val="Tipodeletrapredefinidodopargrafo"/>
+    <w:basedOn w:val="DefaultParagraphFont"/>
     <w:uiPriority w:val="99"/>
     <w:unhideWhenUsed/>
     <w:rsid w:val="00E90F38"/>
@@ -3968,7 +4596,7 @@
       <w:u w:val="single"/>
     </w:rPr>
   </w:style>
-  <w:style w:type="paragraph" w:styleId="PargrafodaLista">
+  <w:style w:type="paragraph" w:styleId="ListParagraph">
     <w:name w:val="List Paragraph"/>
     <w:basedOn w:val="Normal"/>
     <w:uiPriority w:val="34"/>
@@ -3979,7 +4607,7 @@
       <w:contextualSpacing/>
     </w:pPr>
   </w:style>
-  <w:style w:type="paragraph" w:styleId="Legenda">
+  <w:style w:type="paragraph" w:styleId="Caption">
     <w:name w:val="caption"/>
     <w:basedOn w:val="Normal"/>
     <w:next w:val="Normal"/>
@@ -3998,9 +4626,9 @@
       <w:szCs w:val="18"/>
     </w:rPr>
   </w:style>
-  <w:style w:type="table" w:styleId="TabeladeGrelha6Colorida">
+  <w:style w:type="table" w:styleId="GridTable6Colourful">
     <w:name w:val="Grid Table 6 Colorful"/>
-    <w:basedOn w:val="Tabelanormal"/>
+    <w:basedOn w:val="TableNormal"/>
     <w:uiPriority w:val="51"/>
     <w:rsid w:val="00AF4642"/>
     <w:pPr>
@@ -4071,7 +4699,7 @@
       </w:tcPr>
     </w:tblStylePr>
   </w:style>
-  <w:style w:type="paragraph" w:styleId="ndice2">
+  <w:style w:type="paragraph" w:styleId="TOC2">
     <w:name w:val="toc 2"/>
     <w:basedOn w:val="Normal"/>
     <w:next w:val="Normal"/>
@@ -4383,12 +5011,6 @@
 </file>
 
 <file path=customXml/item1.xml><?xml version="1.0" encoding="utf-8"?>
-<p:properties xmlns:p="http://schemas.microsoft.com/office/2006/metadata/properties" xmlns:xsi="http://www.w3.org/2001/XMLSchema-instance" xmlns:pc="http://schemas.microsoft.com/office/infopath/2007/PartnerControls">
-  <documentManagement/>
-</p:properties>
-</file>
-
-<file path=customXml/item2.xml><?xml version="1.0" encoding="utf-8"?>
 <?mso-contentType ?>
 <FormTemplates xmlns="http://schemas.microsoft.com/sharepoint/v3/contenttype/forms">
   <Display>DocumentLibraryForm</Display>
@@ -4397,7 +5019,17 @@
 </FormTemplates>
 </file>
 
+<file path=customXml/item2.xml><?xml version="1.0" encoding="utf-8"?>
+<p:properties xmlns:p="http://schemas.microsoft.com/office/2006/metadata/properties" xmlns:xsi="http://www.w3.org/2001/XMLSchema-instance" xmlns:pc="http://schemas.microsoft.com/office/infopath/2007/PartnerControls">
+  <documentManagement/>
+</p:properties>
+</file>
+
 <file path=customXml/item3.xml><?xml version="1.0" encoding="utf-8"?>
+<b:Sources xmlns:b="http://schemas.openxmlformats.org/officeDocument/2006/bibliography" xmlns="http://schemas.openxmlformats.org/officeDocument/2006/bibliography" SelectedStyle="\APASixthEditionOfficeOnline.xsl" StyleName="APA" Version="6"/>
+</file>
+
+<file path=customXml/item4.xml><?xml version="1.0" encoding="utf-8"?>
 <ct:contentTypeSchema xmlns:ct="http://schemas.microsoft.com/office/2006/metadata/contentType" xmlns:ma="http://schemas.microsoft.com/office/2006/metadata/properties/metaAttributes" ct:_="" ma:_="" ma:contentTypeName="Document" ma:contentTypeID="0x010100D4CAE35E4F642B4EAF629B74D206D625" ma:contentTypeVersion="14" ma:contentTypeDescription="Create a new document." ma:contentTypeScope="" ma:versionID="b00e9bd0ef0157e649cfb8a374f28ecf">
   <xsd:schema xmlns:xsd="http://www.w3.org/2001/XMLSchema" xmlns:xs="http://www.w3.org/2001/XMLSchema" xmlns:p="http://schemas.microsoft.com/office/2006/metadata/properties" xmlns:ns3="95bff269-aabd-40b7-9d11-fa924356ff4f" xmlns:ns4="66826d11-cbdf-44b1-af64-adcced1ffa2b" targetNamespace="http://schemas.microsoft.com/office/2006/metadata/properties" ma:root="true" ma:fieldsID="7e6902c12882a25b597787995a946be8" ns3:_="" ns4:_="">
     <xsd:import namespace="95bff269-aabd-40b7-9d11-fa924356ff4f"/>
@@ -4626,11 +5258,15 @@
 </ct:contentTypeSchema>
 </file>
 
-<file path=customXml/item4.xml><?xml version="1.0" encoding="utf-8"?>
-<b:Sources xmlns:b="http://schemas.openxmlformats.org/officeDocument/2006/bibliography" xmlns="http://schemas.openxmlformats.org/officeDocument/2006/bibliography" SelectedStyle="\APASixthEditionOfficeOnline.xsl" StyleName="APA" Version="6"/>
+<file path=customXml/itemProps1.xml><?xml version="1.0" encoding="utf-8"?>
+<ds:datastoreItem xmlns:ds="http://schemas.openxmlformats.org/officeDocument/2006/customXml" ds:itemID="{E9DE315F-A627-46AB-A8B0-0526ACB4D1D2}">
+  <ds:schemaRefs>
+    <ds:schemaRef ds:uri="http://schemas.microsoft.com/sharepoint/v3/contenttype/forms"/>
+  </ds:schemaRefs>
+</ds:datastoreItem>
 </file>
 
-<file path=customXml/itemProps1.xml><?xml version="1.0" encoding="utf-8"?>
+<file path=customXml/itemProps2.xml><?xml version="1.0" encoding="utf-8"?>
 <ds:datastoreItem xmlns:ds="http://schemas.openxmlformats.org/officeDocument/2006/customXml" ds:itemID="{14A312BD-7674-4113-90C6-E9C33D9E0BE1}">
   <ds:schemaRefs>
     <ds:schemaRef ds:uri="http://schemas.microsoft.com/office/2006/metadata/properties"/>
@@ -4639,15 +5275,15 @@
 </ds:datastoreItem>
 </file>
 
-<file path=customXml/itemProps2.xml><?xml version="1.0" encoding="utf-8"?>
-<ds:datastoreItem xmlns:ds="http://schemas.openxmlformats.org/officeDocument/2006/customXml" ds:itemID="{E9DE315F-A627-46AB-A8B0-0526ACB4D1D2}">
+<file path=customXml/itemProps3.xml><?xml version="1.0" encoding="utf-8"?>
+<ds:datastoreItem xmlns:ds="http://schemas.openxmlformats.org/officeDocument/2006/customXml" ds:itemID="{DA53B4CE-B8AF-4139-B897-6C000248E4EB}">
   <ds:schemaRefs>
-    <ds:schemaRef ds:uri="http://schemas.microsoft.com/sharepoint/v3/contenttype/forms"/>
+    <ds:schemaRef ds:uri="http://schemas.openxmlformats.org/officeDocument/2006/bibliography"/>
   </ds:schemaRefs>
 </ds:datastoreItem>
 </file>
 
-<file path=customXml/itemProps3.xml><?xml version="1.0" encoding="utf-8"?>
+<file path=customXml/itemProps4.xml><?xml version="1.0" encoding="utf-8"?>
 <ds:datastoreItem xmlns:ds="http://schemas.openxmlformats.org/officeDocument/2006/customXml" ds:itemID="{57ED3DD1-1AB3-48F2-ACBD-9D0F816B67C1}">
   <ds:schemaRefs>
     <ds:schemaRef ds:uri="http://schemas.microsoft.com/office/2006/metadata/contentType"/>
@@ -4664,12 +5300,4 @@
     <ds:schemaRef ds:uri="http://schemas.microsoft.com/internal/obd"/>
   </ds:schemaRefs>
 </ds:datastoreItem>
-</file>
-
-<file path=customXml/itemProps4.xml><?xml version="1.0" encoding="utf-8"?>
-<ds:datastoreItem xmlns:ds="http://schemas.openxmlformats.org/officeDocument/2006/customXml" ds:itemID="{DA53B4CE-B8AF-4139-B897-6C000248E4EB}">
-  <ds:schemaRefs>
-    <ds:schemaRef ds:uri="http://schemas.openxmlformats.org/officeDocument/2006/bibliography"/>
-  </ds:schemaRefs>
-</ds:datastoreItem>
 </file>
</xml_diff>